<commit_message>
added 3 user cases for login, register and incoming call
</commit_message>
<xml_diff>
--- a/Docs/Stakeholders.docx
+++ b/Docs/Stakeholders.docx
@@ -490,7 +490,7 @@
         <w:rPr>
           <w:sz w:val="28"/>
           <w:szCs w:val="28"/>
-          <w:lang w:val="en-IL" w:bidi="he-IL"/>
+          <w:lang w:bidi="he-IL"/>
         </w:rPr>
       </w:pPr>
       <w:r>
@@ -499,7 +499,7 @@
           <w:bCs/>
           <w:sz w:val="28"/>
           <w:szCs w:val="28"/>
-          <w:lang w:val="en-IL" w:bidi="he-IL"/>
+          <w:lang w:bidi="he-IL"/>
         </w:rPr>
         <w:t>User (Individual Practitioner):</w:t>
       </w:r>
@@ -513,14 +513,14 @@
         <w:rPr>
           <w:sz w:val="28"/>
           <w:szCs w:val="28"/>
-          <w:lang w:val="en-IL" w:bidi="he-IL"/>
-        </w:rPr>
-      </w:pPr>
-      <w:r>
-        <w:rPr>
-          <w:sz w:val="28"/>
-          <w:szCs w:val="28"/>
-          <w:lang w:val="en-IL" w:bidi="he-IL"/>
+          <w:lang w:bidi="he-IL"/>
+        </w:rPr>
+      </w:pPr>
+      <w:r>
+        <w:rPr>
+          <w:sz w:val="28"/>
+          <w:szCs w:val="28"/>
+          <w:lang w:bidi="he-IL"/>
         </w:rPr>
         <w:t>One of the</w:t>
       </w:r>
@@ -528,7 +528,7 @@
         <w:rPr>
           <w:sz w:val="28"/>
           <w:szCs w:val="28"/>
-          <w:lang w:val="en-IL" w:bidi="he-IL"/>
+          <w:lang w:bidi="he-IL"/>
         </w:rPr>
         <w:t xml:space="preserve"> primary user</w:t>
       </w:r>
@@ -536,7 +536,7 @@
         <w:rPr>
           <w:sz w:val="28"/>
           <w:szCs w:val="28"/>
-          <w:lang w:val="en-IL" w:bidi="he-IL"/>
+          <w:lang w:bidi="he-IL"/>
         </w:rPr>
         <w:t>s</w:t>
       </w:r>
@@ -544,14 +544,14 @@
         <w:rPr>
           <w:sz w:val="28"/>
           <w:szCs w:val="28"/>
-          <w:lang w:val="en-IL" w:bidi="he-IL"/>
+          <w:lang w:bidi="he-IL"/>
         </w:rPr>
         <w:t xml:space="preserve"> of the system who employs the voice coaching app for personal skill improvement. This can include individuals seeking to enhance public speaking, language pronunciation, singing abilities, or social communication skills.</w:t>
       </w:r>
     </w:p>
     <w:p>
       <w:pPr>
-        <w:pStyle w:val="ListParagraph"/>
+        <w:pStyle w:val="a9"/>
         <w:numPr>
           <w:ilvl w:val="0"/>
           <w:numId w:val="8"/>
@@ -559,21 +559,21 @@
         <w:rPr>
           <w:sz w:val="28"/>
           <w:szCs w:val="28"/>
-          <w:lang w:val="en-IL" w:bidi="he-IL"/>
-        </w:rPr>
-      </w:pPr>
-      <w:r>
-        <w:rPr>
-          <w:sz w:val="28"/>
-          <w:szCs w:val="28"/>
-          <w:lang w:val="en-IL" w:bidi="he-IL"/>
+          <w:lang w:bidi="he-IL"/>
+        </w:rPr>
+      </w:pPr>
+      <w:r>
+        <w:rPr>
+          <w:sz w:val="28"/>
+          <w:szCs w:val="28"/>
+          <w:lang w:bidi="he-IL"/>
         </w:rPr>
         <w:t>User (Student):</w:t>
       </w:r>
     </w:p>
     <w:p>
       <w:pPr>
-        <w:pStyle w:val="ListParagraph"/>
+        <w:pStyle w:val="a9"/>
         <w:numPr>
           <w:ilvl w:val="1"/>
           <w:numId w:val="8"/>
@@ -581,14 +581,14 @@
         <w:rPr>
           <w:sz w:val="28"/>
           <w:szCs w:val="28"/>
-          <w:lang w:val="en-IL" w:bidi="he-IL"/>
-        </w:rPr>
-      </w:pPr>
-      <w:r>
-        <w:rPr>
-          <w:sz w:val="28"/>
-          <w:szCs w:val="28"/>
-          <w:lang w:val="en-IL" w:bidi="he-IL"/>
+          <w:lang w:bidi="he-IL"/>
+        </w:rPr>
+      </w:pPr>
+      <w:r>
+        <w:rPr>
+          <w:sz w:val="28"/>
+          <w:szCs w:val="28"/>
+          <w:lang w:bidi="he-IL"/>
         </w:rPr>
         <w:t xml:space="preserve">The second primary users of the system, </w:t>
       </w:r>
@@ -610,7 +610,7 @@
         <w:rPr>
           <w:sz w:val="28"/>
           <w:szCs w:val="28"/>
-          <w:lang w:val="en-IL" w:bidi="he-IL"/>
+          <w:lang w:bidi="he-IL"/>
         </w:rPr>
       </w:pPr>
       <w:r>
@@ -619,7 +619,7 @@
           <w:bCs/>
           <w:sz w:val="28"/>
           <w:szCs w:val="28"/>
-          <w:lang w:val="en-IL" w:bidi="he-IL"/>
+          <w:lang w:bidi="he-IL"/>
         </w:rPr>
         <w:t>Teacher/Rabbi:</w:t>
       </w:r>
@@ -633,14 +633,14 @@
         <w:rPr>
           <w:sz w:val="28"/>
           <w:szCs w:val="28"/>
-          <w:lang w:val="en-IL" w:bidi="he-IL"/>
-        </w:rPr>
-      </w:pPr>
-      <w:r>
-        <w:rPr>
-          <w:sz w:val="28"/>
-          <w:szCs w:val="28"/>
-          <w:lang w:val="en-IL" w:bidi="he-IL"/>
+          <w:lang w:bidi="he-IL"/>
+        </w:rPr>
+      </w:pPr>
+      <w:r>
+        <w:rPr>
+          <w:sz w:val="28"/>
+          <w:szCs w:val="28"/>
+          <w:lang w:bidi="he-IL"/>
         </w:rPr>
         <w:t>In scenarios involving teaching, a teacher or rabbi may act as a primary user. They use the app to guide and assess students, providing feedback and personalized exercises for improvement.</w:t>
       </w:r>
@@ -650,115 +650,115 @@
         <w:rPr>
           <w:sz w:val="28"/>
           <w:szCs w:val="28"/>
-          <w:lang w:val="en-IL" w:bidi="he-IL"/>
-        </w:rPr>
-      </w:pPr>
-    </w:p>
-    <w:p>
-      <w:pPr>
-        <w:rPr>
-          <w:sz w:val="28"/>
-          <w:szCs w:val="28"/>
-          <w:lang w:val="en-IL" w:bidi="he-IL"/>
-        </w:rPr>
-      </w:pPr>
-    </w:p>
-    <w:p>
-      <w:pPr>
-        <w:rPr>
-          <w:sz w:val="28"/>
-          <w:szCs w:val="28"/>
-          <w:lang w:val="en-IL" w:bidi="he-IL"/>
-        </w:rPr>
-      </w:pPr>
-    </w:p>
-    <w:p>
-      <w:pPr>
-        <w:rPr>
-          <w:sz w:val="28"/>
-          <w:szCs w:val="28"/>
-          <w:lang w:val="en-IL" w:bidi="he-IL"/>
-        </w:rPr>
-      </w:pPr>
-    </w:p>
-    <w:p>
-      <w:pPr>
-        <w:rPr>
-          <w:sz w:val="28"/>
-          <w:szCs w:val="28"/>
-          <w:lang w:val="en-IL" w:bidi="he-IL"/>
-        </w:rPr>
-      </w:pPr>
-    </w:p>
-    <w:p>
-      <w:pPr>
-        <w:rPr>
-          <w:sz w:val="28"/>
-          <w:szCs w:val="28"/>
-          <w:lang w:val="en-IL" w:bidi="he-IL"/>
-        </w:rPr>
-      </w:pPr>
-    </w:p>
-    <w:p>
-      <w:pPr>
-        <w:rPr>
-          <w:sz w:val="28"/>
-          <w:szCs w:val="28"/>
-          <w:lang w:val="en-IL" w:bidi="he-IL"/>
-        </w:rPr>
-      </w:pPr>
-    </w:p>
-    <w:p>
-      <w:pPr>
-        <w:rPr>
-          <w:sz w:val="28"/>
-          <w:szCs w:val="28"/>
-          <w:lang w:val="en-IL" w:bidi="he-IL"/>
-        </w:rPr>
-      </w:pPr>
-    </w:p>
-    <w:p>
-      <w:pPr>
-        <w:rPr>
-          <w:sz w:val="28"/>
-          <w:szCs w:val="28"/>
-          <w:lang w:val="en-IL" w:bidi="he-IL"/>
-        </w:rPr>
-      </w:pPr>
-    </w:p>
-    <w:p>
-      <w:pPr>
-        <w:rPr>
-          <w:sz w:val="28"/>
-          <w:szCs w:val="28"/>
-          <w:lang w:val="en-IL" w:bidi="he-IL"/>
-        </w:rPr>
-      </w:pPr>
-    </w:p>
-    <w:p>
-      <w:pPr>
-        <w:rPr>
-          <w:sz w:val="28"/>
-          <w:szCs w:val="28"/>
-          <w:lang w:val="en-IL" w:bidi="he-IL"/>
-        </w:rPr>
-      </w:pPr>
-    </w:p>
-    <w:p>
-      <w:pPr>
-        <w:rPr>
-          <w:sz w:val="28"/>
-          <w:szCs w:val="28"/>
-          <w:lang w:val="en-IL" w:bidi="he-IL"/>
-        </w:rPr>
-      </w:pPr>
-    </w:p>
-    <w:p>
-      <w:pPr>
-        <w:rPr>
-          <w:sz w:val="28"/>
-          <w:szCs w:val="28"/>
-          <w:lang w:val="en-IL" w:bidi="he-IL"/>
+          <w:lang w:bidi="he-IL"/>
+        </w:rPr>
+      </w:pPr>
+    </w:p>
+    <w:p>
+      <w:pPr>
+        <w:rPr>
+          <w:sz w:val="28"/>
+          <w:szCs w:val="28"/>
+          <w:lang w:bidi="he-IL"/>
+        </w:rPr>
+      </w:pPr>
+    </w:p>
+    <w:p>
+      <w:pPr>
+        <w:rPr>
+          <w:sz w:val="28"/>
+          <w:szCs w:val="28"/>
+          <w:lang w:bidi="he-IL"/>
+        </w:rPr>
+      </w:pPr>
+    </w:p>
+    <w:p>
+      <w:pPr>
+        <w:rPr>
+          <w:sz w:val="28"/>
+          <w:szCs w:val="28"/>
+          <w:lang w:bidi="he-IL"/>
+        </w:rPr>
+      </w:pPr>
+    </w:p>
+    <w:p>
+      <w:pPr>
+        <w:rPr>
+          <w:sz w:val="28"/>
+          <w:szCs w:val="28"/>
+          <w:lang w:bidi="he-IL"/>
+        </w:rPr>
+      </w:pPr>
+    </w:p>
+    <w:p>
+      <w:pPr>
+        <w:rPr>
+          <w:sz w:val="28"/>
+          <w:szCs w:val="28"/>
+          <w:lang w:bidi="he-IL"/>
+        </w:rPr>
+      </w:pPr>
+    </w:p>
+    <w:p>
+      <w:pPr>
+        <w:rPr>
+          <w:sz w:val="28"/>
+          <w:szCs w:val="28"/>
+          <w:lang w:bidi="he-IL"/>
+        </w:rPr>
+      </w:pPr>
+    </w:p>
+    <w:p>
+      <w:pPr>
+        <w:rPr>
+          <w:sz w:val="28"/>
+          <w:szCs w:val="28"/>
+          <w:lang w:bidi="he-IL"/>
+        </w:rPr>
+      </w:pPr>
+    </w:p>
+    <w:p>
+      <w:pPr>
+        <w:rPr>
+          <w:sz w:val="28"/>
+          <w:szCs w:val="28"/>
+          <w:lang w:bidi="he-IL"/>
+        </w:rPr>
+      </w:pPr>
+    </w:p>
+    <w:p>
+      <w:pPr>
+        <w:rPr>
+          <w:sz w:val="28"/>
+          <w:szCs w:val="28"/>
+          <w:lang w:bidi="he-IL"/>
+        </w:rPr>
+      </w:pPr>
+    </w:p>
+    <w:p>
+      <w:pPr>
+        <w:rPr>
+          <w:sz w:val="28"/>
+          <w:szCs w:val="28"/>
+          <w:lang w:bidi="he-IL"/>
+        </w:rPr>
+      </w:pPr>
+    </w:p>
+    <w:p>
+      <w:pPr>
+        <w:rPr>
+          <w:sz w:val="28"/>
+          <w:szCs w:val="28"/>
+          <w:lang w:bidi="he-IL"/>
+        </w:rPr>
+      </w:pPr>
+    </w:p>
+    <w:p>
+      <w:pPr>
+        <w:rPr>
+          <w:sz w:val="28"/>
+          <w:szCs w:val="28"/>
+          <w:lang w:bidi="he-IL"/>
         </w:rPr>
       </w:pPr>
     </w:p>
@@ -803,7 +803,7 @@
     </w:p>
     <w:p>
       <w:pPr>
-        <w:pStyle w:val="ListParagraph"/>
+        <w:pStyle w:val="a9"/>
         <w:numPr>
           <w:ilvl w:val="0"/>
           <w:numId w:val="7"/>
@@ -1407,7 +1407,7 @@
     </w:p>
     <w:p>
       <w:pPr>
-        <w:pStyle w:val="ListParagraph"/>
+        <w:pStyle w:val="a9"/>
         <w:numPr>
           <w:ilvl w:val="0"/>
           <w:numId w:val="7"/>
@@ -1979,7 +1979,7 @@
         <w:rPr>
           <w:sz w:val="28"/>
           <w:szCs w:val="28"/>
-          <w:lang w:val="en-IL" w:bidi="he-IL"/>
+          <w:lang w:bidi="he-IL"/>
         </w:rPr>
       </w:pPr>
       <w:r>
@@ -1988,7 +1988,7 @@
           <w:bCs/>
           <w:sz w:val="28"/>
           <w:szCs w:val="28"/>
-          <w:lang w:val="en-IL" w:bidi="he-IL"/>
+          <w:lang w:bidi="he-IL"/>
         </w:rPr>
         <w:lastRenderedPageBreak/>
         <w:br/>
@@ -1999,7 +1999,7 @@
           <w:bCs/>
           <w:sz w:val="28"/>
           <w:szCs w:val="28"/>
-          <w:lang w:val="en-IL" w:bidi="he-IL"/>
+          <w:lang w:bidi="he-IL"/>
         </w:rPr>
         <w:t xml:space="preserve">3. </w:t>
       </w:r>
@@ -2009,7 +2009,7 @@
           <w:bCs/>
           <w:sz w:val="28"/>
           <w:szCs w:val="28"/>
-          <w:lang w:val="en-IL" w:bidi="he-IL"/>
+          <w:lang w:bidi="he-IL"/>
         </w:rPr>
         <w:t>Use Case: Reviewing Song Performance Feedback</w:t>
       </w:r>
@@ -2023,7 +2023,7 @@
         <w:rPr>
           <w:sz w:val="28"/>
           <w:szCs w:val="28"/>
-          <w:lang w:val="en-IL" w:bidi="he-IL"/>
+          <w:lang w:bidi="he-IL"/>
         </w:rPr>
       </w:pPr>
       <w:r>
@@ -2032,7 +2032,7 @@
           <w:bCs/>
           <w:sz w:val="28"/>
           <w:szCs w:val="28"/>
-          <w:lang w:val="en-IL" w:bidi="he-IL"/>
+          <w:lang w:bidi="he-IL"/>
         </w:rPr>
         <w:t>Primary Actor:</w:t>
       </w:r>
@@ -2040,7 +2040,7 @@
         <w:rPr>
           <w:sz w:val="28"/>
           <w:szCs w:val="28"/>
-          <w:lang w:val="en-IL" w:bidi="he-IL"/>
+          <w:lang w:bidi="he-IL"/>
         </w:rPr>
         <w:t xml:space="preserve"> User (Singer or Musician)</w:t>
       </w:r>
@@ -2054,7 +2054,7 @@
         <w:rPr>
           <w:sz w:val="28"/>
           <w:szCs w:val="28"/>
-          <w:lang w:val="en-IL" w:bidi="he-IL"/>
+          <w:lang w:bidi="he-IL"/>
         </w:rPr>
       </w:pPr>
       <w:r>
@@ -2063,7 +2063,7 @@
           <w:bCs/>
           <w:sz w:val="28"/>
           <w:szCs w:val="28"/>
-          <w:lang w:val="en-IL" w:bidi="he-IL"/>
+          <w:lang w:bidi="he-IL"/>
         </w:rPr>
         <w:t>Description:</w:t>
       </w:r>
@@ -2071,7 +2071,7 @@
         <w:rPr>
           <w:sz w:val="28"/>
           <w:szCs w:val="28"/>
-          <w:lang w:val="en-IL" w:bidi="he-IL"/>
+          <w:lang w:bidi="he-IL"/>
         </w:rPr>
         <w:t xml:space="preserve"> The user, a singer or musician, utilizes the voice coaching app to review feedback on their song performance. The app provides detailed insights, including pinpointing mistakes in the tune, graphical representations of recordings, and identification of mispronounced words.</w:t>
       </w:r>
@@ -2085,7 +2085,7 @@
         <w:rPr>
           <w:sz w:val="28"/>
           <w:szCs w:val="28"/>
-          <w:lang w:val="en-IL" w:bidi="he-IL"/>
+          <w:lang w:bidi="he-IL"/>
         </w:rPr>
       </w:pPr>
       <w:r>
@@ -2094,7 +2094,7 @@
           <w:bCs/>
           <w:sz w:val="28"/>
           <w:szCs w:val="28"/>
-          <w:lang w:val="en-IL" w:bidi="he-IL"/>
+          <w:lang w:bidi="he-IL"/>
         </w:rPr>
         <w:t>Stakeholders and Interests:</w:t>
       </w:r>
@@ -2108,7 +2108,7 @@
         <w:rPr>
           <w:sz w:val="28"/>
           <w:szCs w:val="28"/>
-          <w:lang w:val="en-IL" w:bidi="he-IL"/>
+          <w:lang w:bidi="he-IL"/>
         </w:rPr>
       </w:pPr>
       <w:r>
@@ -2117,7 +2117,7 @@
           <w:iCs/>
           <w:sz w:val="28"/>
           <w:szCs w:val="28"/>
-          <w:lang w:val="en-IL" w:bidi="he-IL"/>
+          <w:lang w:bidi="he-IL"/>
         </w:rPr>
         <w:t>User:</w:t>
       </w:r>
@@ -2125,7 +2125,7 @@
         <w:rPr>
           <w:sz w:val="28"/>
           <w:szCs w:val="28"/>
-          <w:lang w:val="en-IL" w:bidi="he-IL"/>
+          <w:lang w:bidi="he-IL"/>
         </w:rPr>
         <w:t xml:space="preserve"> Aims to assess and improve their song performance based on detailed feedback.</w:t>
       </w:r>
@@ -2139,7 +2139,7 @@
         <w:rPr>
           <w:sz w:val="28"/>
           <w:szCs w:val="28"/>
-          <w:lang w:val="en-IL" w:bidi="he-IL"/>
+          <w:lang w:bidi="he-IL"/>
         </w:rPr>
       </w:pPr>
       <w:r>
@@ -2148,7 +2148,7 @@
           <w:iCs/>
           <w:sz w:val="28"/>
           <w:szCs w:val="28"/>
-          <w:lang w:val="en-IL" w:bidi="he-IL"/>
+          <w:lang w:bidi="he-IL"/>
         </w:rPr>
         <w:t>Teacher/Music Coach:</w:t>
       </w:r>
@@ -2156,7 +2156,7 @@
         <w:rPr>
           <w:sz w:val="28"/>
           <w:szCs w:val="28"/>
-          <w:lang w:val="en-IL" w:bidi="he-IL"/>
+          <w:lang w:bidi="he-IL"/>
         </w:rPr>
         <w:t xml:space="preserve"> May provide guidance and assess the user's progress using the app.</w:t>
       </w:r>
@@ -2170,7 +2170,7 @@
         <w:rPr>
           <w:sz w:val="28"/>
           <w:szCs w:val="28"/>
-          <w:lang w:val="en-IL" w:bidi="he-IL"/>
+          <w:lang w:bidi="he-IL"/>
         </w:rPr>
       </w:pPr>
       <w:r>
@@ -2179,7 +2179,7 @@
           <w:bCs/>
           <w:sz w:val="28"/>
           <w:szCs w:val="28"/>
-          <w:lang w:val="en-IL" w:bidi="he-IL"/>
+          <w:lang w:bidi="he-IL"/>
         </w:rPr>
         <w:t>Preconditions:</w:t>
       </w:r>
@@ -2193,14 +2193,14 @@
         <w:rPr>
           <w:sz w:val="28"/>
           <w:szCs w:val="28"/>
-          <w:lang w:val="en-IL" w:bidi="he-IL"/>
-        </w:rPr>
-      </w:pPr>
-      <w:r>
-        <w:rPr>
-          <w:sz w:val="28"/>
-          <w:szCs w:val="28"/>
-          <w:lang w:val="en-IL" w:bidi="he-IL"/>
+          <w:lang w:bidi="he-IL"/>
+        </w:rPr>
+      </w:pPr>
+      <w:r>
+        <w:rPr>
+          <w:sz w:val="28"/>
+          <w:szCs w:val="28"/>
+          <w:lang w:bidi="he-IL"/>
         </w:rPr>
         <w:t>The user has the voice coaching app installed on a compatible device.</w:t>
       </w:r>
@@ -2214,14 +2214,14 @@
         <w:rPr>
           <w:sz w:val="28"/>
           <w:szCs w:val="28"/>
-          <w:lang w:val="en-IL" w:bidi="he-IL"/>
-        </w:rPr>
-      </w:pPr>
-      <w:r>
-        <w:rPr>
-          <w:sz w:val="28"/>
-          <w:szCs w:val="28"/>
-          <w:lang w:val="en-IL" w:bidi="he-IL"/>
+          <w:lang w:bidi="he-IL"/>
+        </w:rPr>
+      </w:pPr>
+      <w:r>
+        <w:rPr>
+          <w:sz w:val="28"/>
+          <w:szCs w:val="28"/>
+          <w:lang w:bidi="he-IL"/>
         </w:rPr>
         <w:t>The user has previously recorded a performance using the app.</w:t>
       </w:r>
@@ -2235,7 +2235,7 @@
         <w:rPr>
           <w:sz w:val="28"/>
           <w:szCs w:val="28"/>
-          <w:lang w:val="en-IL" w:bidi="he-IL"/>
+          <w:lang w:bidi="he-IL"/>
         </w:rPr>
       </w:pPr>
       <w:r>
@@ -2244,7 +2244,7 @@
           <w:bCs/>
           <w:sz w:val="28"/>
           <w:szCs w:val="28"/>
-          <w:lang w:val="en-IL" w:bidi="he-IL"/>
+          <w:lang w:bidi="he-IL"/>
         </w:rPr>
         <w:t>Postconditions:</w:t>
       </w:r>
@@ -2258,14 +2258,14 @@
         <w:rPr>
           <w:sz w:val="28"/>
           <w:szCs w:val="28"/>
-          <w:lang w:val="en-IL" w:bidi="he-IL"/>
-        </w:rPr>
-      </w:pPr>
-      <w:r>
-        <w:rPr>
-          <w:sz w:val="28"/>
-          <w:szCs w:val="28"/>
-          <w:lang w:val="en-IL" w:bidi="he-IL"/>
+          <w:lang w:bidi="he-IL"/>
+        </w:rPr>
+      </w:pPr>
+      <w:r>
+        <w:rPr>
+          <w:sz w:val="28"/>
+          <w:szCs w:val="28"/>
+          <w:lang w:bidi="he-IL"/>
         </w:rPr>
         <w:t>The user gains a comprehensive understanding of their song performance, including areas for improvement and specific feedback on tune and pronunciation.</w:t>
       </w:r>
@@ -2275,7 +2275,7 @@
         <w:rPr>
           <w:sz w:val="28"/>
           <w:szCs w:val="28"/>
-          <w:lang w:val="en-IL" w:bidi="he-IL"/>
+          <w:lang w:bidi="he-IL"/>
         </w:rPr>
       </w:pPr>
       <w:r>
@@ -2284,7 +2284,7 @@
           <w:bCs/>
           <w:sz w:val="28"/>
           <w:szCs w:val="28"/>
-          <w:lang w:val="en-IL" w:bidi="he-IL"/>
+          <w:lang w:bidi="he-IL"/>
         </w:rPr>
         <w:t>Main Success Scenario:</w:t>
       </w:r>
@@ -2298,14 +2298,14 @@
         <w:rPr>
           <w:sz w:val="28"/>
           <w:szCs w:val="28"/>
-          <w:lang w:val="en-IL" w:bidi="he-IL"/>
-        </w:rPr>
-      </w:pPr>
-      <w:r>
-        <w:rPr>
-          <w:sz w:val="28"/>
-          <w:szCs w:val="28"/>
-          <w:lang w:val="en-IL" w:bidi="he-IL"/>
+          <w:lang w:bidi="he-IL"/>
+        </w:rPr>
+      </w:pPr>
+      <w:r>
+        <w:rPr>
+          <w:sz w:val="28"/>
+          <w:szCs w:val="28"/>
+          <w:lang w:bidi="he-IL"/>
         </w:rPr>
         <w:t>The user accesses the app and navigates to the "Song Feedback" feature.</w:t>
       </w:r>
@@ -2319,14 +2319,14 @@
         <w:rPr>
           <w:sz w:val="28"/>
           <w:szCs w:val="28"/>
-          <w:lang w:val="en-IL" w:bidi="he-IL"/>
-        </w:rPr>
-      </w:pPr>
-      <w:r>
-        <w:rPr>
-          <w:sz w:val="28"/>
-          <w:szCs w:val="28"/>
-          <w:lang w:val="en-IL" w:bidi="he-IL"/>
+          <w:lang w:bidi="he-IL"/>
+        </w:rPr>
+      </w:pPr>
+      <w:r>
+        <w:rPr>
+          <w:sz w:val="28"/>
+          <w:szCs w:val="28"/>
+          <w:lang w:bidi="he-IL"/>
         </w:rPr>
         <w:t>The app displays a list of previously recorded song performances.</w:t>
       </w:r>
@@ -2340,14 +2340,14 @@
         <w:rPr>
           <w:sz w:val="28"/>
           <w:szCs w:val="28"/>
-          <w:lang w:val="en-IL" w:bidi="he-IL"/>
-        </w:rPr>
-      </w:pPr>
-      <w:r>
-        <w:rPr>
-          <w:sz w:val="28"/>
-          <w:szCs w:val="28"/>
-          <w:lang w:val="en-IL" w:bidi="he-IL"/>
+          <w:lang w:bidi="he-IL"/>
+        </w:rPr>
+      </w:pPr>
+      <w:r>
+        <w:rPr>
+          <w:sz w:val="28"/>
+          <w:szCs w:val="28"/>
+          <w:lang w:bidi="he-IL"/>
         </w:rPr>
         <w:t>The user selects a specific song performance for review.</w:t>
       </w:r>
@@ -2361,14 +2361,14 @@
         <w:rPr>
           <w:sz w:val="28"/>
           <w:szCs w:val="28"/>
-          <w:lang w:val="en-IL" w:bidi="he-IL"/>
-        </w:rPr>
-      </w:pPr>
-      <w:r>
-        <w:rPr>
-          <w:sz w:val="28"/>
-          <w:szCs w:val="28"/>
-          <w:lang w:val="en-IL" w:bidi="he-IL"/>
+          <w:lang w:bidi="he-IL"/>
+        </w:rPr>
+      </w:pPr>
+      <w:r>
+        <w:rPr>
+          <w:sz w:val="28"/>
+          <w:szCs w:val="28"/>
+          <w:lang w:bidi="he-IL"/>
         </w:rPr>
         <w:t>The app generates detailed feedback, including graphical representations of the recording, highlighting mistakes in the tune.</w:t>
       </w:r>
@@ -2382,14 +2382,14 @@
         <w:rPr>
           <w:sz w:val="28"/>
           <w:szCs w:val="28"/>
-          <w:lang w:val="en-IL" w:bidi="he-IL"/>
-        </w:rPr>
-      </w:pPr>
-      <w:r>
-        <w:rPr>
-          <w:sz w:val="28"/>
-          <w:szCs w:val="28"/>
-          <w:lang w:val="en-IL" w:bidi="he-IL"/>
+          <w:lang w:bidi="he-IL"/>
+        </w:rPr>
+      </w:pPr>
+      <w:r>
+        <w:rPr>
+          <w:sz w:val="28"/>
+          <w:szCs w:val="28"/>
+          <w:lang w:bidi="he-IL"/>
         </w:rPr>
         <w:t>The user receives feedback on mispronounced words, pitch accuracy, and overall pacing.</w:t>
       </w:r>
@@ -2403,14 +2403,14 @@
         <w:rPr>
           <w:sz w:val="28"/>
           <w:szCs w:val="28"/>
-          <w:lang w:val="en-IL" w:bidi="he-IL"/>
-        </w:rPr>
-      </w:pPr>
-      <w:r>
-        <w:rPr>
-          <w:sz w:val="28"/>
-          <w:szCs w:val="28"/>
-          <w:lang w:val="en-IL" w:bidi="he-IL"/>
+          <w:lang w:bidi="he-IL"/>
+        </w:rPr>
+      </w:pPr>
+      <w:r>
+        <w:rPr>
+          <w:sz w:val="28"/>
+          <w:szCs w:val="28"/>
+          <w:lang w:bidi="he-IL"/>
         </w:rPr>
         <w:lastRenderedPageBreak/>
         <w:t>Graphs and visual aids illustrate specific points of improvement within the song.</w:t>
@@ -2425,14 +2425,14 @@
         <w:rPr>
           <w:sz w:val="28"/>
           <w:szCs w:val="28"/>
-          <w:lang w:val="en-IL" w:bidi="he-IL"/>
-        </w:rPr>
-      </w:pPr>
-      <w:r>
-        <w:rPr>
-          <w:sz w:val="28"/>
-          <w:szCs w:val="28"/>
-          <w:lang w:val="en-IL" w:bidi="he-IL"/>
+          <w:lang w:bidi="he-IL"/>
+        </w:rPr>
+      </w:pPr>
+      <w:r>
+        <w:rPr>
+          <w:sz w:val="28"/>
+          <w:szCs w:val="28"/>
+          <w:lang w:bidi="he-IL"/>
         </w:rPr>
         <w:t>The app offers personalized recommendations and exercises to address identified areas for enhancement.</w:t>
       </w:r>
@@ -2442,7 +2442,7 @@
         <w:rPr>
           <w:sz w:val="28"/>
           <w:szCs w:val="28"/>
-          <w:lang w:val="en-IL" w:bidi="he-IL"/>
+          <w:lang w:bidi="he-IL"/>
         </w:rPr>
       </w:pPr>
       <w:r>
@@ -2451,7 +2451,7 @@
           <w:bCs/>
           <w:sz w:val="28"/>
           <w:szCs w:val="28"/>
-          <w:lang w:val="en-IL" w:bidi="he-IL"/>
+          <w:lang w:bidi="he-IL"/>
         </w:rPr>
         <w:t>Alternative Flows:</w:t>
       </w:r>
@@ -2465,7 +2465,7 @@
         <w:rPr>
           <w:sz w:val="28"/>
           <w:szCs w:val="28"/>
-          <w:lang w:val="en-IL" w:bidi="he-IL"/>
+          <w:lang w:bidi="he-IL"/>
         </w:rPr>
       </w:pPr>
       <w:r>
@@ -2474,7 +2474,7 @@
           <w:iCs/>
           <w:sz w:val="28"/>
           <w:szCs w:val="28"/>
-          <w:lang w:val="en-IL" w:bidi="he-IL"/>
+          <w:lang w:bidi="he-IL"/>
         </w:rPr>
         <w:t>Unavailable Song Recordings:</w:t>
       </w:r>
@@ -2488,14 +2488,14 @@
         <w:rPr>
           <w:sz w:val="28"/>
           <w:szCs w:val="28"/>
-          <w:lang w:val="en-IL" w:bidi="he-IL"/>
-        </w:rPr>
-      </w:pPr>
-      <w:r>
-        <w:rPr>
-          <w:sz w:val="28"/>
-          <w:szCs w:val="28"/>
-          <w:lang w:val="en-IL" w:bidi="he-IL"/>
+          <w:lang w:bidi="he-IL"/>
+        </w:rPr>
+      </w:pPr>
+      <w:r>
+        <w:rPr>
+          <w:sz w:val="28"/>
+          <w:szCs w:val="28"/>
+          <w:lang w:bidi="he-IL"/>
         </w:rPr>
         <w:t>If there are no recorded song performances available, the app informs the user and prompts them to record a new performance for assessment.</w:t>
       </w:r>
@@ -2509,7 +2509,7 @@
         <w:rPr>
           <w:sz w:val="28"/>
           <w:szCs w:val="28"/>
-          <w:lang w:val="en-IL" w:bidi="he-IL"/>
+          <w:lang w:bidi="he-IL"/>
         </w:rPr>
       </w:pPr>
       <w:r>
@@ -2518,7 +2518,7 @@
           <w:iCs/>
           <w:sz w:val="28"/>
           <w:szCs w:val="28"/>
-          <w:lang w:val="en-IL" w:bidi="he-IL"/>
+          <w:lang w:bidi="he-IL"/>
         </w:rPr>
         <w:t>Technical Glitch in Feedback Display:</w:t>
       </w:r>
@@ -2532,14 +2532,14 @@
         <w:rPr>
           <w:sz w:val="28"/>
           <w:szCs w:val="28"/>
-          <w:lang w:val="en-IL" w:bidi="he-IL"/>
-        </w:rPr>
-      </w:pPr>
-      <w:r>
-        <w:rPr>
-          <w:sz w:val="28"/>
-          <w:szCs w:val="28"/>
-          <w:lang w:val="en-IL" w:bidi="he-IL"/>
+          <w:lang w:bidi="he-IL"/>
+        </w:rPr>
+      </w:pPr>
+      <w:r>
+        <w:rPr>
+          <w:sz w:val="28"/>
+          <w:szCs w:val="28"/>
+          <w:lang w:bidi="he-IL"/>
         </w:rPr>
         <w:t>If there is a glitch in displaying feedback, the app notifies the user and suggests troubleshooting steps or contacting support.</w:t>
       </w:r>
@@ -2553,7 +2553,7 @@
         <w:rPr>
           <w:sz w:val="28"/>
           <w:szCs w:val="28"/>
-          <w:lang w:val="en-IL" w:bidi="he-IL"/>
+          <w:lang w:bidi="he-IL"/>
         </w:rPr>
       </w:pPr>
       <w:r>
@@ -2562,7 +2562,7 @@
           <w:iCs/>
           <w:sz w:val="28"/>
           <w:szCs w:val="28"/>
-          <w:lang w:val="en-IL" w:bidi="he-IL"/>
+          <w:lang w:bidi="he-IL"/>
         </w:rPr>
         <w:t>Teacher/Music Coach Review:</w:t>
       </w:r>
@@ -2576,14 +2576,14 @@
         <w:rPr>
           <w:sz w:val="28"/>
           <w:szCs w:val="28"/>
-          <w:lang w:val="en-IL" w:bidi="he-IL"/>
-        </w:rPr>
-      </w:pPr>
-      <w:r>
-        <w:rPr>
-          <w:sz w:val="28"/>
-          <w:szCs w:val="28"/>
-          <w:lang w:val="en-IL" w:bidi="he-IL"/>
+          <w:lang w:bidi="he-IL"/>
+        </w:rPr>
+      </w:pPr>
+      <w:r>
+        <w:rPr>
+          <w:sz w:val="28"/>
+          <w:szCs w:val="28"/>
+          <w:lang w:bidi="he-IL"/>
         </w:rPr>
         <w:t>In a teaching scenario, the user may choose to share their song performance and feedback with a teacher or music coach for additional guidance and assessment.</w:t>
       </w:r>
@@ -2593,9 +2593,2101 @@
         <w:rPr>
           <w:sz w:val="28"/>
           <w:szCs w:val="28"/>
-          <w:lang w:val="en-IL" w:bidi="he-IL"/>
-        </w:rPr>
-      </w:pPr>
+          <w:lang w:bidi="he-IL"/>
+        </w:rPr>
+      </w:pPr>
+      <w:r>
+        <w:rPr>
+          <w:b/>
+          <w:bCs/>
+          <w:sz w:val="28"/>
+          <w:szCs w:val="28"/>
+          <w:u w:val="single"/>
+          <w:lang w:bidi="he-IL"/>
+        </w:rPr>
+        <w:t>Use Case: User Login</w:t>
+      </w:r>
+    </w:p>
+    <w:p>
+      <w:pPr>
+        <w:rPr>
+          <w:sz w:val="28"/>
+          <w:szCs w:val="28"/>
+          <w:lang w:bidi="he-IL"/>
+        </w:rPr>
+      </w:pPr>
+    </w:p>
+    <w:p>
+      <w:pPr>
+        <w:rPr>
+          <w:sz w:val="28"/>
+          <w:szCs w:val="28"/>
+          <w:lang w:bidi="he-IL"/>
+        </w:rPr>
+      </w:pPr>
+      <w:r>
+        <w:rPr>
+          <w:sz w:val="28"/>
+          <w:szCs w:val="28"/>
+          <w:lang w:bidi="he-IL"/>
+        </w:rPr>
+        <w:t xml:space="preserve">• </w:t>
+      </w:r>
+      <w:r>
+        <w:rPr>
+          <w:b/>
+          <w:bCs/>
+          <w:sz w:val="28"/>
+          <w:szCs w:val="28"/>
+          <w:lang w:bidi="he-IL"/>
+        </w:rPr>
+        <w:t>Primary Actor</w:t>
+      </w:r>
+      <w:r>
+        <w:rPr>
+          <w:sz w:val="28"/>
+          <w:szCs w:val="28"/>
+          <w:lang w:bidi="he-IL"/>
+        </w:rPr>
+        <w:t>: User</w:t>
+      </w:r>
+    </w:p>
+    <w:p>
+      <w:pPr>
+        <w:rPr>
+          <w:sz w:val="28"/>
+          <w:szCs w:val="28"/>
+          <w:lang w:bidi="he-IL"/>
+        </w:rPr>
+      </w:pPr>
+      <w:r>
+        <w:rPr>
+          <w:sz w:val="28"/>
+          <w:szCs w:val="28"/>
+          <w:lang w:bidi="he-IL"/>
+        </w:rPr>
+        <w:t xml:space="preserve">• </w:t>
+      </w:r>
+      <w:r>
+        <w:rPr>
+          <w:b/>
+          <w:bCs/>
+          <w:sz w:val="28"/>
+          <w:szCs w:val="28"/>
+          <w:lang w:bidi="he-IL"/>
+        </w:rPr>
+        <w:t>Description</w:t>
+      </w:r>
+      <w:r>
+        <w:rPr>
+          <w:sz w:val="28"/>
+          <w:szCs w:val="28"/>
+          <w:lang w:bidi="he-IL"/>
+        </w:rPr>
+        <w:t xml:space="preserve">: The user </w:t>
+      </w:r>
+      <w:r>
+        <w:rPr>
+          <w:sz w:val="28"/>
+          <w:szCs w:val="28"/>
+          <w:lang w:val="en-US" w:bidi="he-IL"/>
+        </w:rPr>
+        <w:t>enters</w:t>
+      </w:r>
+      <w:r>
+        <w:rPr>
+          <w:sz w:val="28"/>
+          <w:szCs w:val="28"/>
+          <w:lang w:bidi="he-IL"/>
+        </w:rPr>
+        <w:t xml:space="preserve"> the voice coaching app to access their personalized account by logging in, allowing them to utilize app features and track their progress.</w:t>
+      </w:r>
+    </w:p>
+    <w:p>
+      <w:pPr>
+        <w:rPr>
+          <w:sz w:val="28"/>
+          <w:szCs w:val="28"/>
+          <w:lang w:val="en-US" w:bidi="he-IL"/>
+        </w:rPr>
+      </w:pPr>
+      <w:r>
+        <w:rPr>
+          <w:sz w:val="28"/>
+          <w:szCs w:val="28"/>
+          <w:lang w:bidi="he-IL"/>
+        </w:rPr>
+        <w:t xml:space="preserve">• </w:t>
+      </w:r>
+      <w:r>
+        <w:rPr>
+          <w:b/>
+          <w:bCs/>
+          <w:sz w:val="28"/>
+          <w:szCs w:val="28"/>
+          <w:lang w:bidi="he-IL"/>
+        </w:rPr>
+        <w:t>Stakeholders and Interests</w:t>
+      </w:r>
+      <w:r>
+        <w:rPr>
+          <w:sz w:val="28"/>
+          <w:szCs w:val="28"/>
+          <w:lang w:bidi="he-IL"/>
+        </w:rPr>
+        <w:t>:</w:t>
+      </w:r>
+    </w:p>
+    <w:p>
+      <w:pPr>
+        <w:rPr>
+          <w:sz w:val="28"/>
+          <w:szCs w:val="28"/>
+          <w:lang w:bidi="he-IL"/>
+        </w:rPr>
+      </w:pPr>
+      <w:r>
+        <w:rPr>
+          <w:sz w:val="28"/>
+          <w:szCs w:val="28"/>
+          <w:lang w:bidi="he-IL"/>
+        </w:rPr>
+        <w:t>User: Aims to access the app's functionalities, including recording, feedback, and personalized coaching.</w:t>
+      </w:r>
+    </w:p>
+    <w:p>
+      <w:pPr>
+        <w:rPr>
+          <w:sz w:val="28"/>
+          <w:szCs w:val="28"/>
+          <w:lang w:bidi="he-IL"/>
+        </w:rPr>
+      </w:pPr>
+      <w:r>
+        <w:rPr>
+          <w:sz w:val="28"/>
+          <w:szCs w:val="28"/>
+          <w:lang w:bidi="he-IL"/>
+        </w:rPr>
+        <w:t>App Developer: Ensures a secure login process for user satisfaction and data protection.</w:t>
+      </w:r>
+    </w:p>
+    <w:p>
+      <w:pPr>
+        <w:rPr>
+          <w:sz w:val="28"/>
+          <w:szCs w:val="28"/>
+          <w:lang w:bidi="he-IL"/>
+        </w:rPr>
+      </w:pPr>
+      <w:r>
+        <w:rPr>
+          <w:sz w:val="28"/>
+          <w:szCs w:val="28"/>
+          <w:lang w:bidi="he-IL"/>
+        </w:rPr>
+        <w:t xml:space="preserve">• </w:t>
+      </w:r>
+      <w:r>
+        <w:rPr>
+          <w:b/>
+          <w:bCs/>
+          <w:sz w:val="28"/>
+          <w:szCs w:val="28"/>
+          <w:lang w:bidi="he-IL"/>
+        </w:rPr>
+        <w:t>Preconditions</w:t>
+      </w:r>
+      <w:r>
+        <w:rPr>
+          <w:sz w:val="28"/>
+          <w:szCs w:val="28"/>
+          <w:lang w:bidi="he-IL"/>
+        </w:rPr>
+        <w:t>:</w:t>
+      </w:r>
+    </w:p>
+    <w:p>
+      <w:pPr>
+        <w:pStyle w:val="a9"/>
+        <w:numPr>
+          <w:ilvl w:val="0"/>
+          <w:numId w:val="12"/>
+        </w:numPr>
+        <w:rPr>
+          <w:sz w:val="28"/>
+          <w:szCs w:val="28"/>
+          <w:lang w:bidi="he-IL"/>
+        </w:rPr>
+      </w:pPr>
+      <w:r>
+        <w:rPr>
+          <w:sz w:val="28"/>
+          <w:szCs w:val="28"/>
+          <w:lang w:bidi="he-IL"/>
+        </w:rPr>
+        <w:lastRenderedPageBreak/>
+        <w:t>The user has successfully installed the voice coaching app on their compatible device.</w:t>
+      </w:r>
+    </w:p>
+    <w:p>
+      <w:pPr>
+        <w:pStyle w:val="a9"/>
+        <w:numPr>
+          <w:ilvl w:val="0"/>
+          <w:numId w:val="12"/>
+        </w:numPr>
+        <w:rPr>
+          <w:sz w:val="28"/>
+          <w:szCs w:val="28"/>
+        </w:rPr>
+      </w:pPr>
+      <w:r>
+        <w:rPr>
+          <w:sz w:val="28"/>
+          <w:szCs w:val="28"/>
+          <w:lang w:bidi="he-IL"/>
+        </w:rPr>
+        <w:t>The user has a valid account registered with the app.</w:t>
+      </w:r>
+    </w:p>
+    <w:p>
+      <w:pPr>
+        <w:pStyle w:val="a9"/>
+        <w:numPr>
+          <w:ilvl w:val="0"/>
+          <w:numId w:val="12"/>
+        </w:numPr>
+        <w:rPr>
+          <w:sz w:val="28"/>
+          <w:szCs w:val="28"/>
+        </w:rPr>
+      </w:pPr>
+      <w:r>
+        <w:rPr>
+          <w:sz w:val="28"/>
+          <w:szCs w:val="28"/>
+          <w:lang w:val="en-US"/>
+        </w:rPr>
+        <w:t>The network is working and satisfy the app demands.</w:t>
+      </w:r>
+    </w:p>
+    <w:p>
+      <w:pPr>
+        <w:pStyle w:val="a9"/>
+        <w:numPr>
+          <w:ilvl w:val="0"/>
+          <w:numId w:val="12"/>
+        </w:numPr>
+        <w:rPr>
+          <w:sz w:val="28"/>
+          <w:szCs w:val="28"/>
+          <w:lang w:bidi="he-IL"/>
+        </w:rPr>
+      </w:pPr>
+      <w:r>
+        <w:rPr>
+          <w:sz w:val="28"/>
+          <w:szCs w:val="28"/>
+          <w:lang w:val="en-US"/>
+        </w:rPr>
+        <w:t xml:space="preserve"> The server is up and running on the server computer.</w:t>
+      </w:r>
+    </w:p>
+    <w:p>
+      <w:pPr>
+        <w:rPr>
+          <w:sz w:val="28"/>
+          <w:szCs w:val="28"/>
+          <w:lang w:bidi="he-IL"/>
+        </w:rPr>
+      </w:pPr>
+      <w:r>
+        <w:rPr>
+          <w:sz w:val="28"/>
+          <w:szCs w:val="28"/>
+          <w:lang w:bidi="he-IL"/>
+        </w:rPr>
+        <w:t xml:space="preserve">• </w:t>
+      </w:r>
+      <w:r>
+        <w:rPr>
+          <w:b/>
+          <w:bCs/>
+          <w:sz w:val="28"/>
+          <w:szCs w:val="28"/>
+          <w:lang w:bidi="he-IL"/>
+        </w:rPr>
+        <w:t>Postconditions</w:t>
+      </w:r>
+      <w:r>
+        <w:rPr>
+          <w:sz w:val="28"/>
+          <w:szCs w:val="28"/>
+          <w:lang w:bidi="he-IL"/>
+        </w:rPr>
+        <w:t>:</w:t>
+      </w:r>
+    </w:p>
+    <w:p>
+      <w:pPr>
+        <w:pStyle w:val="a9"/>
+        <w:numPr>
+          <w:ilvl w:val="0"/>
+          <w:numId w:val="13"/>
+        </w:numPr>
+        <w:rPr>
+          <w:sz w:val="28"/>
+          <w:szCs w:val="28"/>
+          <w:lang w:val="en-US"/>
+        </w:rPr>
+      </w:pPr>
+      <w:r>
+        <w:rPr>
+          <w:sz w:val="28"/>
+          <w:szCs w:val="28"/>
+          <w:lang w:val="en-US"/>
+        </w:rPr>
+        <w:t>The user successfully logged in to the system.</w:t>
+      </w:r>
+    </w:p>
+    <w:p>
+      <w:pPr>
+        <w:pStyle w:val="a9"/>
+        <w:numPr>
+          <w:ilvl w:val="0"/>
+          <w:numId w:val="13"/>
+        </w:numPr>
+        <w:rPr>
+          <w:sz w:val="28"/>
+          <w:szCs w:val="28"/>
+          <w:lang w:val="en-US" w:bidi="he-IL"/>
+        </w:rPr>
+      </w:pPr>
+      <w:r>
+        <w:rPr>
+          <w:sz w:val="28"/>
+          <w:szCs w:val="28"/>
+          <w:lang w:val="en-US"/>
+        </w:rPr>
+        <w:t>The app head page is displayed.</w:t>
+      </w:r>
+    </w:p>
+    <w:p>
+      <w:pPr>
+        <w:rPr>
+          <w:sz w:val="28"/>
+          <w:szCs w:val="28"/>
+          <w:lang w:val="en-US" w:bidi="he-IL"/>
+        </w:rPr>
+      </w:pPr>
+    </w:p>
+    <w:p>
+      <w:pPr>
+        <w:rPr>
+          <w:b/>
+          <w:bCs/>
+          <w:sz w:val="28"/>
+          <w:szCs w:val="28"/>
+          <w:lang w:bidi="he-IL"/>
+        </w:rPr>
+      </w:pPr>
+      <w:r>
+        <w:rPr>
+          <w:b/>
+          <w:bCs/>
+          <w:sz w:val="28"/>
+          <w:szCs w:val="28"/>
+          <w:lang w:bidi="he-IL"/>
+        </w:rPr>
+        <w:t>Main Success Scenario:</w:t>
+      </w:r>
+    </w:p>
+    <w:p>
+      <w:pPr>
+        <w:rPr>
+          <w:sz w:val="28"/>
+          <w:szCs w:val="28"/>
+          <w:lang w:bidi="he-IL"/>
+        </w:rPr>
+      </w:pPr>
+      <w:r>
+        <w:rPr>
+          <w:sz w:val="28"/>
+          <w:szCs w:val="28"/>
+          <w:lang w:val="en-US" w:bidi="he-IL"/>
+        </w:rPr>
+        <w:t xml:space="preserve">1. </w:t>
+      </w:r>
+      <w:r>
+        <w:rPr>
+          <w:sz w:val="28"/>
+          <w:szCs w:val="28"/>
+          <w:lang w:bidi="he-IL"/>
+        </w:rPr>
+        <w:t xml:space="preserve">The user launches the app on </w:t>
+      </w:r>
+      <w:r>
+        <w:rPr>
+          <w:sz w:val="28"/>
+          <w:szCs w:val="28"/>
+          <w:lang w:val="en-US" w:bidi="he-IL"/>
+        </w:rPr>
+        <w:t>his</w:t>
+      </w:r>
+      <w:r>
+        <w:rPr>
+          <w:sz w:val="28"/>
+          <w:szCs w:val="28"/>
+          <w:lang w:bidi="he-IL"/>
+        </w:rPr>
+        <w:t xml:space="preserve"> device.</w:t>
+      </w:r>
+    </w:p>
+    <w:p>
+      <w:pPr>
+        <w:rPr>
+          <w:sz w:val="28"/>
+          <w:szCs w:val="28"/>
+          <w:lang w:bidi="he-IL"/>
+        </w:rPr>
+      </w:pPr>
+      <w:r>
+        <w:rPr>
+          <w:sz w:val="28"/>
+          <w:szCs w:val="28"/>
+          <w:lang w:val="en-US" w:bidi="he-IL"/>
+        </w:rPr>
+        <w:t xml:space="preserve">2. </w:t>
+      </w:r>
+      <w:r>
+        <w:rPr>
+          <w:sz w:val="28"/>
+          <w:szCs w:val="28"/>
+          <w:lang w:bidi="he-IL"/>
+        </w:rPr>
+        <w:t>The app presents a login screen requesting the user's credentials (username and password).</w:t>
+      </w:r>
+    </w:p>
+    <w:p>
+      <w:pPr>
+        <w:rPr>
+          <w:sz w:val="28"/>
+          <w:szCs w:val="28"/>
+          <w:lang w:bidi="he-IL"/>
+        </w:rPr>
+      </w:pPr>
+      <w:r>
+        <w:rPr>
+          <w:sz w:val="28"/>
+          <w:szCs w:val="28"/>
+          <w:lang w:val="en-US" w:bidi="he-IL"/>
+        </w:rPr>
+        <w:t xml:space="preserve">3. </w:t>
+      </w:r>
+      <w:r>
+        <w:rPr>
+          <w:sz w:val="28"/>
+          <w:szCs w:val="28"/>
+          <w:lang w:bidi="he-IL"/>
+        </w:rPr>
+        <w:t xml:space="preserve">The user enters </w:t>
+      </w:r>
+      <w:r>
+        <w:rPr>
+          <w:sz w:val="28"/>
+          <w:szCs w:val="28"/>
+          <w:lang w:val="en-US" w:bidi="he-IL"/>
+        </w:rPr>
+        <w:t>his</w:t>
+      </w:r>
+      <w:r>
+        <w:rPr>
+          <w:sz w:val="28"/>
+          <w:szCs w:val="28"/>
+          <w:lang w:bidi="he-IL"/>
+        </w:rPr>
+        <w:t xml:space="preserve"> valid username and password.</w:t>
+      </w:r>
+    </w:p>
+    <w:p>
+      <w:pPr>
+        <w:rPr>
+          <w:sz w:val="28"/>
+          <w:szCs w:val="28"/>
+          <w:lang w:bidi="he-IL"/>
+        </w:rPr>
+      </w:pPr>
+      <w:r>
+        <w:rPr>
+          <w:sz w:val="28"/>
+          <w:szCs w:val="28"/>
+          <w:lang w:val="en-US" w:bidi="he-IL"/>
+        </w:rPr>
+        <w:t xml:space="preserve">4. </w:t>
+      </w:r>
+      <w:r>
+        <w:rPr>
+          <w:sz w:val="28"/>
+          <w:szCs w:val="28"/>
+          <w:lang w:bidi="he-IL"/>
+        </w:rPr>
+        <w:t>The app verifies the entered credentials against the stored user data</w:t>
+      </w:r>
+      <w:r>
+        <w:rPr>
+          <w:sz w:val="28"/>
+          <w:szCs w:val="28"/>
+          <w:lang w:val="en-US" w:bidi="he-IL"/>
+        </w:rPr>
+        <w:t xml:space="preserve"> (using the hashed password for maximum security)</w:t>
+      </w:r>
+      <w:r>
+        <w:rPr>
+          <w:sz w:val="28"/>
+          <w:szCs w:val="28"/>
+          <w:lang w:bidi="he-IL"/>
+        </w:rPr>
+        <w:t>.</w:t>
+      </w:r>
+    </w:p>
+    <w:p>
+      <w:pPr>
+        <w:rPr>
+          <w:sz w:val="28"/>
+          <w:szCs w:val="28"/>
+          <w:lang w:bidi="he-IL"/>
+        </w:rPr>
+      </w:pPr>
+      <w:r>
+        <w:rPr>
+          <w:sz w:val="28"/>
+          <w:szCs w:val="28"/>
+          <w:lang w:val="en-US" w:bidi="he-IL"/>
+        </w:rPr>
+        <w:t xml:space="preserve">5. </w:t>
+      </w:r>
+      <w:r>
+        <w:rPr>
+          <w:sz w:val="28"/>
+          <w:szCs w:val="28"/>
+          <w:lang w:bidi="he-IL"/>
+        </w:rPr>
+        <w:t>Upon successful verification, the app grants access to the user's account.</w:t>
+      </w:r>
+    </w:p>
+    <w:p>
+      <w:pPr>
+        <w:rPr>
+          <w:sz w:val="28"/>
+          <w:szCs w:val="28"/>
+          <w:lang w:bidi="he-IL"/>
+        </w:rPr>
+      </w:pPr>
+      <w:r>
+        <w:rPr>
+          <w:sz w:val="28"/>
+          <w:szCs w:val="28"/>
+          <w:lang w:val="en-US" w:bidi="he-IL"/>
+        </w:rPr>
+        <w:t xml:space="preserve">6. </w:t>
+      </w:r>
+      <w:r>
+        <w:rPr>
+          <w:sz w:val="28"/>
+          <w:szCs w:val="28"/>
+          <w:lang w:bidi="he-IL"/>
+        </w:rPr>
+        <w:t xml:space="preserve">The user gains entry to the app's main </w:t>
+      </w:r>
+      <w:r>
+        <w:rPr>
+          <w:sz w:val="28"/>
+          <w:szCs w:val="28"/>
+          <w:lang w:val="en-US" w:bidi="he-IL"/>
+        </w:rPr>
+        <w:t>page</w:t>
+      </w:r>
+      <w:r>
+        <w:rPr>
+          <w:sz w:val="28"/>
+          <w:szCs w:val="28"/>
+          <w:lang w:bidi="he-IL"/>
+        </w:rPr>
+        <w:t>, where they can access various features, including recording and feedback functionalities.</w:t>
+      </w:r>
+    </w:p>
+    <w:p>
+      <w:pPr>
+        <w:rPr>
+          <w:sz w:val="28"/>
+          <w:szCs w:val="28"/>
+          <w:lang w:bidi="he-IL"/>
+        </w:rPr>
+      </w:pPr>
+      <w:r>
+        <w:rPr>
+          <w:b/>
+          <w:bCs/>
+          <w:sz w:val="28"/>
+          <w:szCs w:val="28"/>
+          <w:lang w:bidi="he-IL"/>
+        </w:rPr>
+        <w:t>Alternative Flows</w:t>
+      </w:r>
+      <w:r>
+        <w:rPr>
+          <w:sz w:val="28"/>
+          <w:szCs w:val="28"/>
+          <w:lang w:bidi="he-IL"/>
+        </w:rPr>
+        <w:t>:</w:t>
+      </w:r>
+    </w:p>
+    <w:p>
+      <w:pPr>
+        <w:rPr>
+          <w:sz w:val="28"/>
+          <w:szCs w:val="28"/>
+          <w:lang w:bidi="he-IL"/>
+        </w:rPr>
+      </w:pPr>
+      <w:r>
+        <w:rPr>
+          <w:sz w:val="28"/>
+          <w:szCs w:val="28"/>
+          <w:lang w:bidi="he-IL"/>
+        </w:rPr>
+        <w:t>• Incorrect Credentials:</w:t>
+      </w:r>
+    </w:p>
+    <w:p>
+      <w:pPr>
+        <w:ind w:left="720"/>
+        <w:rPr>
+          <w:sz w:val="28"/>
+          <w:szCs w:val="28"/>
+          <w:lang w:bidi="he-IL"/>
+        </w:rPr>
+      </w:pPr>
+      <w:r>
+        <w:rPr>
+          <w:sz w:val="28"/>
+          <w:szCs w:val="28"/>
+          <w:lang w:bidi="he-IL"/>
+        </w:rPr>
+        <w:t>If the user enters incorrect credentials, the app prompts an</w:t>
+      </w:r>
+      <w:r>
+        <w:rPr>
+          <w:sz w:val="28"/>
+          <w:szCs w:val="28"/>
+          <w:lang w:val="en-US" w:bidi="he-IL"/>
+        </w:rPr>
+        <w:t xml:space="preserve"> informative</w:t>
+      </w:r>
+      <w:r>
+        <w:rPr>
+          <w:sz w:val="28"/>
+          <w:szCs w:val="28"/>
+          <w:lang w:bidi="he-IL"/>
+        </w:rPr>
+        <w:t xml:space="preserve"> error message</w:t>
+      </w:r>
+      <w:r>
+        <w:rPr>
+          <w:sz w:val="28"/>
+          <w:szCs w:val="28"/>
+          <w:lang w:val="en-US" w:bidi="he-IL"/>
+        </w:rPr>
+        <w:t xml:space="preserve"> notifying the user what’s went wrong</w:t>
+      </w:r>
+      <w:r>
+        <w:rPr>
+          <w:sz w:val="28"/>
+          <w:szCs w:val="28"/>
+          <w:lang w:bidi="he-IL"/>
+        </w:rPr>
+        <w:t xml:space="preserve"> and allows the user to retry.</w:t>
+      </w:r>
+    </w:p>
+    <w:p>
+      <w:pPr>
+        <w:rPr>
+          <w:sz w:val="28"/>
+          <w:szCs w:val="28"/>
+          <w:lang w:val="en-US" w:bidi="he-IL"/>
+        </w:rPr>
+      </w:pPr>
+      <w:r>
+        <w:rPr>
+          <w:sz w:val="28"/>
+          <w:szCs w:val="28"/>
+          <w:lang w:bidi="he-IL"/>
+        </w:rPr>
+        <w:t>• Account Lockout:</w:t>
+      </w:r>
+    </w:p>
+    <w:p>
+      <w:pPr>
+        <w:ind w:left="720"/>
+        <w:rPr>
+          <w:sz w:val="28"/>
+          <w:szCs w:val="28"/>
+          <w:lang w:bidi="he-IL"/>
+        </w:rPr>
+      </w:pPr>
+      <w:r>
+        <w:rPr>
+          <w:sz w:val="28"/>
+          <w:szCs w:val="28"/>
+          <w:lang w:bidi="he-IL"/>
+        </w:rPr>
+        <w:t>After a certain number of unsuccessful login attempts, the app locks the account temporarily for security reasons. The user receives instructions on unlocking their account or resetting the password.</w:t>
+      </w:r>
+    </w:p>
+    <w:p>
+      <w:pPr>
+        <w:rPr>
+          <w:sz w:val="28"/>
+          <w:szCs w:val="28"/>
+          <w:lang w:bidi="he-IL"/>
+        </w:rPr>
+      </w:pPr>
+      <w:r>
+        <w:rPr>
+          <w:sz w:val="28"/>
+          <w:szCs w:val="28"/>
+          <w:lang w:bidi="he-IL"/>
+        </w:rPr>
+        <w:t>• Social Media Login (if applicable):</w:t>
+      </w:r>
+    </w:p>
+    <w:p>
+      <w:pPr>
+        <w:ind w:left="720"/>
+        <w:rPr>
+          <w:sz w:val="28"/>
+          <w:szCs w:val="28"/>
+          <w:lang w:bidi="he-IL"/>
+        </w:rPr>
+      </w:pPr>
+      <w:r>
+        <w:rPr>
+          <w:sz w:val="28"/>
+          <w:szCs w:val="28"/>
+          <w:lang w:bidi="he-IL"/>
+        </w:rPr>
+        <w:lastRenderedPageBreak/>
+        <w:t>The app may offer an alternative login method through social media platforms. The user can choose to log in using their social media credentials.</w:t>
+      </w:r>
+    </w:p>
+    <w:p>
+      <w:pPr>
+        <w:rPr>
+          <w:sz w:val="28"/>
+          <w:szCs w:val="28"/>
+          <w:lang w:bidi="he-IL"/>
+        </w:rPr>
+      </w:pPr>
+      <w:r>
+        <w:rPr>
+          <w:sz w:val="28"/>
+          <w:szCs w:val="28"/>
+          <w:lang w:bidi="he-IL"/>
+        </w:rPr>
+        <w:t>• Password Recovery:</w:t>
+      </w:r>
+    </w:p>
+    <w:p>
+      <w:pPr>
+        <w:ind w:left="720"/>
+        <w:rPr>
+          <w:sz w:val="28"/>
+          <w:szCs w:val="28"/>
+          <w:lang w:bidi="he-IL"/>
+        </w:rPr>
+      </w:pPr>
+      <w:r>
+        <w:rPr>
+          <w:sz w:val="28"/>
+          <w:szCs w:val="28"/>
+          <w:lang w:bidi="he-IL"/>
+        </w:rPr>
+        <w:t>In case the user forgets their password, the app provides a "Forgot Password" option, guiding them through a secure password recovery process.</w:t>
+      </w:r>
+    </w:p>
+    <w:p>
+      <w:pPr>
+        <w:rPr>
+          <w:sz w:val="28"/>
+          <w:szCs w:val="28"/>
+          <w:lang w:bidi="he-IL"/>
+        </w:rPr>
+      </w:pPr>
+    </w:p>
+    <w:p>
+      <w:pPr>
+        <w:rPr>
+          <w:b/>
+          <w:bCs/>
+          <w:sz w:val="28"/>
+          <w:szCs w:val="28"/>
+          <w:lang w:val="en-IL"/>
+        </w:rPr>
+      </w:pPr>
+      <w:r>
+        <w:rPr>
+          <w:b/>
+          <w:bCs/>
+          <w:sz w:val="28"/>
+          <w:szCs w:val="28"/>
+          <w:lang w:val="en-IL"/>
+        </w:rPr>
+        <w:t>Use Case: User Registration</w:t>
+      </w:r>
+    </w:p>
+    <w:p>
+      <w:pPr>
+        <w:rPr>
+          <w:sz w:val="28"/>
+          <w:szCs w:val="28"/>
+          <w:lang w:val="en-IL"/>
+        </w:rPr>
+      </w:pPr>
+    </w:p>
+    <w:p>
+      <w:pPr>
+        <w:rPr>
+          <w:sz w:val="28"/>
+          <w:szCs w:val="28"/>
+          <w:lang w:val="en-IL"/>
+        </w:rPr>
+      </w:pPr>
+      <w:r>
+        <w:rPr>
+          <w:sz w:val="28"/>
+          <w:szCs w:val="28"/>
+          <w:lang w:val="en-IL"/>
+        </w:rPr>
+        <w:t xml:space="preserve">• </w:t>
+      </w:r>
+      <w:r>
+        <w:rPr>
+          <w:b/>
+          <w:bCs/>
+          <w:sz w:val="28"/>
+          <w:szCs w:val="28"/>
+          <w:lang w:val="en-IL"/>
+        </w:rPr>
+        <w:t>Primary Actor</w:t>
+      </w:r>
+      <w:r>
+        <w:rPr>
+          <w:sz w:val="28"/>
+          <w:szCs w:val="28"/>
+          <w:lang w:val="en-IL"/>
+        </w:rPr>
+        <w:t>: User</w:t>
+      </w:r>
+    </w:p>
+    <w:p>
+      <w:pPr>
+        <w:rPr>
+          <w:sz w:val="28"/>
+          <w:szCs w:val="28"/>
+          <w:lang w:val="en-IL"/>
+        </w:rPr>
+      </w:pPr>
+      <w:r>
+        <w:rPr>
+          <w:sz w:val="28"/>
+          <w:szCs w:val="28"/>
+          <w:lang w:val="en-IL"/>
+        </w:rPr>
+        <w:t xml:space="preserve">• </w:t>
+      </w:r>
+      <w:r>
+        <w:rPr>
+          <w:b/>
+          <w:bCs/>
+          <w:sz w:val="28"/>
+          <w:szCs w:val="28"/>
+          <w:lang w:val="en-IL"/>
+        </w:rPr>
+        <w:t>Description</w:t>
+      </w:r>
+      <w:r>
+        <w:rPr>
+          <w:sz w:val="28"/>
+          <w:szCs w:val="28"/>
+          <w:lang w:val="en-IL"/>
+        </w:rPr>
+        <w:t>: The user initiates the registration process to create a new account within the voice coach app, enabling personalized access to the application's features.</w:t>
+      </w:r>
+    </w:p>
+    <w:p>
+      <w:pPr>
+        <w:rPr>
+          <w:sz w:val="28"/>
+          <w:szCs w:val="28"/>
+          <w:lang w:val="en-IL"/>
+        </w:rPr>
+      </w:pPr>
+      <w:r>
+        <w:rPr>
+          <w:sz w:val="28"/>
+          <w:szCs w:val="28"/>
+          <w:lang w:val="en-IL"/>
+        </w:rPr>
+        <w:t xml:space="preserve">• </w:t>
+      </w:r>
+      <w:r>
+        <w:rPr>
+          <w:b/>
+          <w:bCs/>
+          <w:sz w:val="28"/>
+          <w:szCs w:val="28"/>
+          <w:lang w:val="en-IL"/>
+        </w:rPr>
+        <w:t>Stakeholders and Interests</w:t>
+      </w:r>
+      <w:r>
+        <w:rPr>
+          <w:sz w:val="28"/>
+          <w:szCs w:val="28"/>
+          <w:lang w:val="en-IL"/>
+        </w:rPr>
+        <w:t>:</w:t>
+      </w:r>
+    </w:p>
+    <w:p>
+      <w:pPr>
+        <w:ind w:left="720"/>
+        <w:rPr>
+          <w:sz w:val="28"/>
+          <w:szCs w:val="28"/>
+          <w:lang w:val="en-IL"/>
+        </w:rPr>
+      </w:pPr>
+      <w:r>
+        <w:rPr>
+          <w:sz w:val="28"/>
+          <w:szCs w:val="28"/>
+          <w:lang w:val="en-IL"/>
+        </w:rPr>
+        <w:t>User: Aims to create a new account to utilize the app's recording, feedback, and coaching functionalities.</w:t>
+      </w:r>
+    </w:p>
+    <w:p>
+      <w:pPr>
+        <w:ind w:left="720"/>
+        <w:rPr>
+          <w:sz w:val="28"/>
+          <w:szCs w:val="28"/>
+          <w:lang w:val="en-IL"/>
+        </w:rPr>
+      </w:pPr>
+    </w:p>
+    <w:p>
+      <w:pPr>
+        <w:ind w:left="720"/>
+        <w:rPr>
+          <w:sz w:val="28"/>
+          <w:szCs w:val="28"/>
+          <w:lang w:val="en-IL"/>
+        </w:rPr>
+      </w:pPr>
+      <w:r>
+        <w:rPr>
+          <w:sz w:val="28"/>
+          <w:szCs w:val="28"/>
+          <w:lang w:val="en-IL"/>
+        </w:rPr>
+        <w:t>Developer: Ensures a user-friendly and secure registration process to enhance user onboarding.</w:t>
+      </w:r>
+    </w:p>
+    <w:p>
+      <w:pPr>
+        <w:rPr>
+          <w:sz w:val="28"/>
+          <w:szCs w:val="28"/>
+          <w:lang w:val="en-IL"/>
+        </w:rPr>
+      </w:pPr>
+      <w:r>
+        <w:rPr>
+          <w:sz w:val="28"/>
+          <w:szCs w:val="28"/>
+          <w:lang w:val="en-IL"/>
+        </w:rPr>
+        <w:t xml:space="preserve">• </w:t>
+      </w:r>
+      <w:r>
+        <w:rPr>
+          <w:b/>
+          <w:bCs/>
+          <w:sz w:val="28"/>
+          <w:szCs w:val="28"/>
+          <w:lang w:val="en-IL"/>
+        </w:rPr>
+        <w:t>Preconditions</w:t>
+      </w:r>
+      <w:r>
+        <w:rPr>
+          <w:sz w:val="28"/>
+          <w:szCs w:val="28"/>
+          <w:lang w:val="en-IL"/>
+        </w:rPr>
+        <w:t>:</w:t>
+      </w:r>
+    </w:p>
+    <w:p>
+      <w:pPr>
+        <w:ind w:left="720"/>
+        <w:rPr>
+          <w:sz w:val="28"/>
+          <w:szCs w:val="28"/>
+          <w:lang w:val="en-IL"/>
+        </w:rPr>
+      </w:pPr>
+      <w:r>
+        <w:rPr>
+          <w:sz w:val="28"/>
+          <w:szCs w:val="28"/>
+          <w:lang w:val="en-IL"/>
+        </w:rPr>
+        <w:t>The user has downloaded and installed the voice coaching app on their compatible device.</w:t>
+      </w:r>
+    </w:p>
+    <w:p>
+      <w:pPr>
+        <w:rPr>
+          <w:sz w:val="28"/>
+          <w:szCs w:val="28"/>
+          <w:lang w:val="en-IL"/>
+        </w:rPr>
+      </w:pPr>
+      <w:r>
+        <w:rPr>
+          <w:sz w:val="28"/>
+          <w:szCs w:val="28"/>
+          <w:lang w:val="en-IL"/>
+        </w:rPr>
+        <w:t xml:space="preserve">• </w:t>
+      </w:r>
+      <w:r>
+        <w:rPr>
+          <w:b/>
+          <w:bCs/>
+          <w:sz w:val="28"/>
+          <w:szCs w:val="28"/>
+          <w:lang w:val="en-IL"/>
+        </w:rPr>
+        <w:t>Postconditions</w:t>
+      </w:r>
+      <w:r>
+        <w:rPr>
+          <w:sz w:val="28"/>
+          <w:szCs w:val="28"/>
+          <w:lang w:val="en-IL"/>
+        </w:rPr>
+        <w:t>:</w:t>
+      </w:r>
+    </w:p>
+    <w:p>
+      <w:pPr>
+        <w:ind w:left="720"/>
+        <w:rPr>
+          <w:sz w:val="28"/>
+          <w:szCs w:val="28"/>
+          <w:lang w:val="en-IL"/>
+        </w:rPr>
+      </w:pPr>
+      <w:r>
+        <w:rPr>
+          <w:sz w:val="28"/>
+          <w:szCs w:val="28"/>
+          <w:lang w:val="en-IL"/>
+        </w:rPr>
+        <w:t>The user successfully completes the registration process and gains access to their newly created account.</w:t>
+      </w:r>
+    </w:p>
+    <w:p>
+      <w:pPr>
+        <w:rPr>
+          <w:sz w:val="28"/>
+          <w:szCs w:val="28"/>
+          <w:lang w:val="en-IL"/>
+        </w:rPr>
+      </w:pPr>
+    </w:p>
+    <w:p>
+      <w:pPr>
+        <w:rPr>
+          <w:sz w:val="28"/>
+          <w:szCs w:val="28"/>
+          <w:lang w:val="en-IL"/>
+        </w:rPr>
+      </w:pPr>
+      <w:r>
+        <w:rPr>
+          <w:b/>
+          <w:bCs/>
+          <w:sz w:val="28"/>
+          <w:szCs w:val="28"/>
+          <w:lang w:val="en-IL"/>
+        </w:rPr>
+        <w:t>Main Success Scenario</w:t>
+      </w:r>
+      <w:r>
+        <w:rPr>
+          <w:sz w:val="28"/>
+          <w:szCs w:val="28"/>
+          <w:lang w:val="en-IL"/>
+        </w:rPr>
+        <w:t>:</w:t>
+      </w:r>
+    </w:p>
+    <w:p>
+      <w:pPr>
+        <w:pStyle w:val="a9"/>
+        <w:numPr>
+          <w:ilvl w:val="0"/>
+          <w:numId w:val="14"/>
+        </w:numPr>
+        <w:rPr>
+          <w:sz w:val="28"/>
+          <w:szCs w:val="28"/>
+          <w:lang w:val="en-IL"/>
+        </w:rPr>
+      </w:pPr>
+      <w:r>
+        <w:rPr>
+          <w:sz w:val="28"/>
+          <w:szCs w:val="28"/>
+          <w:lang w:val="en-IL"/>
+        </w:rPr>
+        <w:t>The user launches the app on their device.</w:t>
+      </w:r>
+    </w:p>
+    <w:p>
+      <w:pPr>
+        <w:pStyle w:val="a9"/>
+        <w:numPr>
+          <w:ilvl w:val="0"/>
+          <w:numId w:val="14"/>
+        </w:numPr>
+        <w:rPr>
+          <w:sz w:val="28"/>
+          <w:szCs w:val="28"/>
+          <w:lang w:val="en-IL"/>
+        </w:rPr>
+      </w:pPr>
+      <w:r>
+        <w:rPr>
+          <w:sz w:val="28"/>
+          <w:szCs w:val="28"/>
+          <w:lang w:val="en-IL"/>
+        </w:rPr>
+        <w:lastRenderedPageBreak/>
+        <w:t>The app presents a registration screen requesting essential information, such as username, email address,</w:t>
+      </w:r>
+      <w:r>
+        <w:rPr>
+          <w:sz w:val="28"/>
+          <w:szCs w:val="28"/>
+          <w:lang w:val="en-IL"/>
+        </w:rPr>
+        <w:t xml:space="preserve"> role,</w:t>
+      </w:r>
+      <w:r>
+        <w:rPr>
+          <w:sz w:val="28"/>
+          <w:szCs w:val="28"/>
+          <w:lang w:val="en-IL"/>
+        </w:rPr>
+        <w:t xml:space="preserve"> and password.</w:t>
+      </w:r>
+    </w:p>
+    <w:p>
+      <w:pPr>
+        <w:pStyle w:val="a9"/>
+        <w:numPr>
+          <w:ilvl w:val="0"/>
+          <w:numId w:val="14"/>
+        </w:numPr>
+        <w:rPr>
+          <w:sz w:val="28"/>
+          <w:szCs w:val="28"/>
+          <w:lang w:val="en-IL"/>
+        </w:rPr>
+      </w:pPr>
+      <w:r>
+        <w:rPr>
+          <w:sz w:val="28"/>
+          <w:szCs w:val="28"/>
+          <w:lang w:val="en-IL"/>
+        </w:rPr>
+        <w:t>The user enters the required information, ensuring compliance with any specified password complexity criteria.</w:t>
+      </w:r>
+    </w:p>
+    <w:p>
+      <w:pPr>
+        <w:pStyle w:val="a9"/>
+        <w:numPr>
+          <w:ilvl w:val="0"/>
+          <w:numId w:val="14"/>
+        </w:numPr>
+        <w:rPr>
+          <w:sz w:val="28"/>
+          <w:szCs w:val="28"/>
+          <w:lang w:val="en-IL"/>
+        </w:rPr>
+      </w:pPr>
+      <w:r>
+        <w:rPr>
+          <w:sz w:val="28"/>
+          <w:szCs w:val="28"/>
+          <w:lang w:val="en-IL"/>
+        </w:rPr>
+        <w:t>The app validates the entered information, checking for unique usernames and valid email formats.</w:t>
+      </w:r>
+    </w:p>
+    <w:p>
+      <w:pPr>
+        <w:pStyle w:val="a9"/>
+        <w:numPr>
+          <w:ilvl w:val="0"/>
+          <w:numId w:val="14"/>
+        </w:numPr>
+        <w:rPr>
+          <w:sz w:val="28"/>
+          <w:szCs w:val="28"/>
+          <w:lang w:val="en-IL"/>
+        </w:rPr>
+      </w:pPr>
+      <w:r>
+        <w:rPr>
+          <w:sz w:val="28"/>
+          <w:szCs w:val="28"/>
+          <w:lang w:val="en-IL"/>
+        </w:rPr>
+        <w:t>Upon successful validation, the app creates a new user account, associating it with the provided username and email address.</w:t>
+      </w:r>
+    </w:p>
+    <w:p>
+      <w:pPr>
+        <w:pStyle w:val="a9"/>
+        <w:numPr>
+          <w:ilvl w:val="0"/>
+          <w:numId w:val="14"/>
+        </w:numPr>
+        <w:rPr>
+          <w:sz w:val="28"/>
+          <w:szCs w:val="28"/>
+          <w:lang w:val="en-IL"/>
+        </w:rPr>
+      </w:pPr>
+      <w:r>
+        <w:rPr>
+          <w:sz w:val="28"/>
+          <w:szCs w:val="28"/>
+          <w:lang w:val="en-IL"/>
+        </w:rPr>
+        <w:t>The user receives a confirmation message indicating successful registration.</w:t>
+      </w:r>
+    </w:p>
+    <w:p>
+      <w:pPr>
+        <w:pStyle w:val="a9"/>
+        <w:numPr>
+          <w:ilvl w:val="0"/>
+          <w:numId w:val="14"/>
+        </w:numPr>
+        <w:rPr>
+          <w:sz w:val="28"/>
+          <w:szCs w:val="28"/>
+          <w:lang w:val="en-IL"/>
+        </w:rPr>
+      </w:pPr>
+      <w:r>
+        <w:rPr>
+          <w:sz w:val="28"/>
+          <w:szCs w:val="28"/>
+          <w:lang w:val="en-IL"/>
+        </w:rPr>
+        <w:t>The app automatically logs in the newly registered user, granting immediate access to the app's main interface.</w:t>
+      </w:r>
+    </w:p>
+    <w:p>
+      <w:pPr>
+        <w:rPr>
+          <w:b/>
+          <w:bCs/>
+          <w:sz w:val="28"/>
+          <w:szCs w:val="28"/>
+          <w:lang w:val="en-IL"/>
+        </w:rPr>
+      </w:pPr>
+    </w:p>
+    <w:p>
+      <w:pPr>
+        <w:rPr>
+          <w:b/>
+          <w:bCs/>
+          <w:sz w:val="28"/>
+          <w:szCs w:val="28"/>
+          <w:lang w:val="en-IL"/>
+        </w:rPr>
+      </w:pPr>
+      <w:r>
+        <w:rPr>
+          <w:b/>
+          <w:bCs/>
+          <w:sz w:val="28"/>
+          <w:szCs w:val="28"/>
+          <w:lang w:val="en-IL"/>
+        </w:rPr>
+        <w:t>Alternative Flows:</w:t>
+      </w:r>
+    </w:p>
+    <w:p>
+      <w:pPr>
+        <w:rPr>
+          <w:sz w:val="28"/>
+          <w:szCs w:val="28"/>
+          <w:lang w:val="en-IL"/>
+        </w:rPr>
+      </w:pPr>
+      <w:r>
+        <w:rPr>
+          <w:sz w:val="28"/>
+          <w:szCs w:val="28"/>
+          <w:lang w:val="en-IL"/>
+        </w:rPr>
+        <w:t>• Existing Email or Username:</w:t>
+      </w:r>
+    </w:p>
+    <w:p>
+      <w:pPr>
+        <w:ind w:left="720"/>
+        <w:rPr>
+          <w:sz w:val="28"/>
+          <w:szCs w:val="28"/>
+          <w:lang w:val="en-IL"/>
+        </w:rPr>
+      </w:pPr>
+      <w:r>
+        <w:rPr>
+          <w:sz w:val="28"/>
+          <w:szCs w:val="28"/>
+          <w:lang w:val="en-IL"/>
+        </w:rPr>
+        <w:t>If the entered email or username already exists in the system, the app prompts the user to choose a different and unique combination.</w:t>
+      </w:r>
+    </w:p>
+    <w:p>
+      <w:pPr>
+        <w:rPr>
+          <w:sz w:val="28"/>
+          <w:szCs w:val="28"/>
+          <w:lang w:val="en-IL"/>
+        </w:rPr>
+      </w:pPr>
+      <w:r>
+        <w:rPr>
+          <w:sz w:val="28"/>
+          <w:szCs w:val="28"/>
+          <w:lang w:val="en-IL"/>
+        </w:rPr>
+        <w:t>• Password Strength:</w:t>
+      </w:r>
+    </w:p>
+    <w:p>
+      <w:pPr>
+        <w:ind w:left="720"/>
+        <w:rPr>
+          <w:sz w:val="28"/>
+          <w:szCs w:val="28"/>
+          <w:lang w:val="en-IL"/>
+        </w:rPr>
+      </w:pPr>
+      <w:r>
+        <w:rPr>
+          <w:sz w:val="28"/>
+          <w:szCs w:val="28"/>
+          <w:lang w:val="en-IL"/>
+        </w:rPr>
+        <w:t>If the entered password does not meet the specified strength criteria, the app prompts the user to create a more secure password.</w:t>
+      </w:r>
+    </w:p>
+    <w:p>
+      <w:pPr>
+        <w:rPr>
+          <w:b/>
+          <w:bCs/>
+          <w:sz w:val="28"/>
+          <w:szCs w:val="28"/>
+          <w:lang w:val="en-IL"/>
+        </w:rPr>
+      </w:pPr>
+      <w:r>
+        <w:rPr>
+          <w:b/>
+          <w:bCs/>
+          <w:sz w:val="28"/>
+          <w:szCs w:val="28"/>
+          <w:lang w:val="en-IL"/>
+        </w:rPr>
+        <w:t>Use Case: Handling Incoming Call During App Usage</w:t>
+      </w:r>
+    </w:p>
+    <w:p>
+      <w:pPr>
+        <w:rPr>
+          <w:sz w:val="28"/>
+          <w:szCs w:val="28"/>
+          <w:lang w:val="en-IL"/>
+        </w:rPr>
+      </w:pPr>
+    </w:p>
+    <w:p>
+      <w:pPr>
+        <w:rPr>
+          <w:sz w:val="28"/>
+          <w:szCs w:val="28"/>
+          <w:lang w:val="en-IL"/>
+        </w:rPr>
+      </w:pPr>
+      <w:r>
+        <w:rPr>
+          <w:sz w:val="28"/>
+          <w:szCs w:val="28"/>
+          <w:lang w:val="en-IL"/>
+        </w:rPr>
+        <w:t xml:space="preserve">• </w:t>
+      </w:r>
+      <w:r>
+        <w:rPr>
+          <w:b/>
+          <w:bCs/>
+          <w:sz w:val="28"/>
+          <w:szCs w:val="28"/>
+          <w:lang w:val="en-IL"/>
+        </w:rPr>
+        <w:t>Primary Actor</w:t>
+      </w:r>
+      <w:r>
+        <w:rPr>
+          <w:sz w:val="28"/>
+          <w:szCs w:val="28"/>
+          <w:lang w:val="en-IL"/>
+        </w:rPr>
+        <w:t>: User</w:t>
+      </w:r>
+    </w:p>
+    <w:p>
+      <w:pPr>
+        <w:rPr>
+          <w:sz w:val="28"/>
+          <w:szCs w:val="28"/>
+          <w:lang w:val="en-US"/>
+        </w:rPr>
+      </w:pPr>
+      <w:r>
+        <w:rPr>
+          <w:sz w:val="28"/>
+          <w:szCs w:val="28"/>
+          <w:lang w:val="en-US"/>
+        </w:rPr>
+        <w:t xml:space="preserve">• </w:t>
+      </w:r>
+      <w:r>
+        <w:rPr>
+          <w:b/>
+          <w:bCs/>
+          <w:sz w:val="28"/>
+          <w:szCs w:val="28"/>
+          <w:lang w:val="en-US"/>
+        </w:rPr>
+        <w:t>Secondary Actor</w:t>
+      </w:r>
+      <w:r>
+        <w:rPr>
+          <w:sz w:val="28"/>
+          <w:szCs w:val="28"/>
+          <w:lang w:val="en-US"/>
+        </w:rPr>
+        <w:t>: Incoming Call</w:t>
+      </w:r>
+    </w:p>
+    <w:p>
+      <w:pPr>
+        <w:rPr>
+          <w:sz w:val="28"/>
+          <w:szCs w:val="28"/>
+          <w:lang w:val="en-IL"/>
+        </w:rPr>
+      </w:pPr>
+      <w:r>
+        <w:rPr>
+          <w:sz w:val="28"/>
+          <w:szCs w:val="28"/>
+          <w:lang w:val="en-IL"/>
+        </w:rPr>
+        <w:t xml:space="preserve">• </w:t>
+      </w:r>
+      <w:r>
+        <w:rPr>
+          <w:b/>
+          <w:bCs/>
+          <w:sz w:val="28"/>
+          <w:szCs w:val="28"/>
+          <w:lang w:val="en-IL"/>
+        </w:rPr>
+        <w:t>Description</w:t>
+      </w:r>
+      <w:r>
+        <w:rPr>
+          <w:sz w:val="28"/>
+          <w:szCs w:val="28"/>
+          <w:lang w:val="en-IL"/>
+        </w:rPr>
+        <w:t>: The user is actively using the voice coaching app when an incoming call is received on their mobile device. The app must gracefully handle the call without disrupting the current state or losing user data.</w:t>
+      </w:r>
+    </w:p>
+    <w:p>
+      <w:pPr>
+        <w:rPr>
+          <w:sz w:val="28"/>
+          <w:szCs w:val="28"/>
+          <w:lang w:val="en-IL"/>
+        </w:rPr>
+      </w:pPr>
+      <w:r>
+        <w:rPr>
+          <w:sz w:val="28"/>
+          <w:szCs w:val="28"/>
+          <w:lang w:val="en-IL"/>
+        </w:rPr>
+        <w:t xml:space="preserve">• </w:t>
+      </w:r>
+      <w:r>
+        <w:rPr>
+          <w:b/>
+          <w:bCs/>
+          <w:sz w:val="28"/>
+          <w:szCs w:val="28"/>
+          <w:lang w:val="en-IL"/>
+        </w:rPr>
+        <w:t>Stakeholders and Interests</w:t>
+      </w:r>
+      <w:r>
+        <w:rPr>
+          <w:sz w:val="28"/>
+          <w:szCs w:val="28"/>
+          <w:lang w:val="en-IL"/>
+        </w:rPr>
+        <w:t>:</w:t>
+      </w:r>
+    </w:p>
+    <w:p>
+      <w:pPr>
+        <w:rPr>
+          <w:sz w:val="28"/>
+          <w:szCs w:val="28"/>
+          <w:lang w:val="en-IL"/>
+        </w:rPr>
+      </w:pPr>
+      <w:r>
+        <w:rPr>
+          <w:sz w:val="28"/>
+          <w:szCs w:val="28"/>
+          <w:lang w:val="en-IL"/>
+        </w:rPr>
+        <w:t>User: Aims to seamlessly handle an incoming call without losing progress or experiencing disruptions in the app.</w:t>
+      </w:r>
+    </w:p>
+    <w:p>
+      <w:pPr>
+        <w:rPr>
+          <w:sz w:val="28"/>
+          <w:szCs w:val="28"/>
+          <w:lang w:val="en-IL"/>
+        </w:rPr>
+      </w:pPr>
+      <w:r>
+        <w:rPr>
+          <w:sz w:val="28"/>
+          <w:szCs w:val="28"/>
+          <w:lang w:val="en-IL"/>
+        </w:rPr>
+        <w:lastRenderedPageBreak/>
+        <w:t>App Developer: Ensures the app maintains a user-friendly and reliable experience even during external interruptions like incoming calls.</w:t>
+      </w:r>
+    </w:p>
+    <w:p>
+      <w:pPr>
+        <w:rPr>
+          <w:sz w:val="28"/>
+          <w:szCs w:val="28"/>
+          <w:lang w:val="en-IL"/>
+        </w:rPr>
+      </w:pPr>
+      <w:r>
+        <w:rPr>
+          <w:sz w:val="28"/>
+          <w:szCs w:val="28"/>
+          <w:lang w:val="en-IL"/>
+        </w:rPr>
+        <w:t>• Preconditions:</w:t>
+      </w:r>
+    </w:p>
+    <w:p>
+      <w:pPr>
+        <w:pStyle w:val="a9"/>
+        <w:numPr>
+          <w:ilvl w:val="0"/>
+          <w:numId w:val="15"/>
+        </w:numPr>
+        <w:rPr>
+          <w:sz w:val="28"/>
+          <w:szCs w:val="28"/>
+          <w:lang w:val="en-IL"/>
+        </w:rPr>
+      </w:pPr>
+      <w:r>
+        <w:rPr>
+          <w:sz w:val="28"/>
+          <w:szCs w:val="28"/>
+          <w:lang w:val="en-IL"/>
+        </w:rPr>
+        <w:t>The user has the voice coaching app open and is actively engaged in an ongoing session or task.</w:t>
+      </w:r>
+    </w:p>
+    <w:p>
+      <w:pPr>
+        <w:rPr>
+          <w:sz w:val="28"/>
+          <w:szCs w:val="28"/>
+          <w:lang w:val="en-IL"/>
+        </w:rPr>
+      </w:pPr>
+      <w:r>
+        <w:rPr>
+          <w:sz w:val="28"/>
+          <w:szCs w:val="28"/>
+          <w:lang w:val="en-IL"/>
+        </w:rPr>
+        <w:t>• Postconditions:</w:t>
+      </w:r>
+    </w:p>
+    <w:p>
+      <w:pPr>
+        <w:pStyle w:val="a9"/>
+        <w:numPr>
+          <w:ilvl w:val="0"/>
+          <w:numId w:val="15"/>
+        </w:numPr>
+        <w:rPr>
+          <w:sz w:val="28"/>
+          <w:szCs w:val="28"/>
+          <w:lang w:val="en-IL"/>
+        </w:rPr>
+      </w:pPr>
+      <w:r>
+        <w:rPr>
+          <w:sz w:val="28"/>
+          <w:szCs w:val="28"/>
+          <w:lang w:val="en-IL"/>
+        </w:rPr>
+        <w:t>The user successfully handles the incoming call without losing progress in the app.</w:t>
+      </w:r>
+    </w:p>
+    <w:p>
+      <w:pPr>
+        <w:rPr>
+          <w:sz w:val="28"/>
+          <w:szCs w:val="28"/>
+          <w:lang w:val="en-IL"/>
+        </w:rPr>
+      </w:pPr>
+      <w:r>
+        <w:rPr>
+          <w:b/>
+          <w:bCs/>
+          <w:sz w:val="28"/>
+          <w:szCs w:val="28"/>
+          <w:lang w:val="en-IL"/>
+        </w:rPr>
+        <w:t>Main Success Scenario</w:t>
+      </w:r>
+      <w:r>
+        <w:rPr>
+          <w:sz w:val="28"/>
+          <w:szCs w:val="28"/>
+          <w:lang w:val="en-IL"/>
+        </w:rPr>
+        <w:t>:</w:t>
+      </w:r>
+    </w:p>
+    <w:p>
+      <w:pPr>
+        <w:ind w:left="720"/>
+        <w:rPr>
+          <w:sz w:val="28"/>
+          <w:szCs w:val="28"/>
+          <w:lang w:val="en-IL"/>
+        </w:rPr>
+      </w:pPr>
+      <w:r>
+        <w:rPr>
+          <w:sz w:val="28"/>
+          <w:szCs w:val="28"/>
+          <w:lang w:val="en-IL"/>
+        </w:rPr>
+        <w:t xml:space="preserve">1. </w:t>
+      </w:r>
+      <w:r>
+        <w:rPr>
+          <w:sz w:val="28"/>
+          <w:szCs w:val="28"/>
+          <w:lang w:val="en-IL"/>
+        </w:rPr>
+        <w:t>While using the voice coaching app, the user receives an incoming</w:t>
+      </w:r>
+      <w:r>
+        <w:rPr>
+          <w:sz w:val="28"/>
+          <w:szCs w:val="28"/>
+          <w:lang w:val="en-IL"/>
+        </w:rPr>
+        <w:t xml:space="preserve"> </w:t>
+      </w:r>
+      <w:r>
+        <w:rPr>
+          <w:sz w:val="28"/>
+          <w:szCs w:val="28"/>
+          <w:lang w:val="en-IL"/>
+        </w:rPr>
+        <w:t>call on their mobile device.</w:t>
+      </w:r>
+    </w:p>
+    <w:p>
+      <w:pPr>
+        <w:ind w:left="720"/>
+        <w:rPr>
+          <w:sz w:val="28"/>
+          <w:szCs w:val="28"/>
+          <w:lang w:val="en-IL"/>
+        </w:rPr>
+      </w:pPr>
+      <w:r>
+        <w:rPr>
+          <w:sz w:val="28"/>
+          <w:szCs w:val="28"/>
+          <w:lang w:val="en-IL"/>
+        </w:rPr>
+        <w:t xml:space="preserve">2. </w:t>
+      </w:r>
+      <w:r>
+        <w:rPr>
+          <w:sz w:val="28"/>
+          <w:szCs w:val="28"/>
+          <w:lang w:val="en-IL"/>
+        </w:rPr>
+        <w:t>The app detects the incoming call and temporarily pauses the ongoing activity, saving the current state.</w:t>
+      </w:r>
+    </w:p>
+    <w:p>
+      <w:pPr>
+        <w:ind w:left="720"/>
+        <w:rPr>
+          <w:sz w:val="28"/>
+          <w:szCs w:val="28"/>
+          <w:lang w:val="en-IL"/>
+        </w:rPr>
+      </w:pPr>
+      <w:r>
+        <w:rPr>
+          <w:sz w:val="28"/>
+          <w:szCs w:val="28"/>
+          <w:lang w:val="en-IL"/>
+        </w:rPr>
+        <w:t xml:space="preserve">3. </w:t>
+      </w:r>
+      <w:r>
+        <w:rPr>
+          <w:sz w:val="28"/>
+          <w:szCs w:val="28"/>
+          <w:lang w:val="en-IL"/>
+        </w:rPr>
+        <w:t>The app displays a notification or overlay indicating the incoming call and providing options to answer or decline.</w:t>
+      </w:r>
+    </w:p>
+    <w:p>
+      <w:pPr>
+        <w:ind w:left="720"/>
+        <w:rPr>
+          <w:sz w:val="28"/>
+          <w:szCs w:val="28"/>
+          <w:lang w:val="en-IL"/>
+        </w:rPr>
+      </w:pPr>
+      <w:r>
+        <w:rPr>
+          <w:sz w:val="28"/>
+          <w:szCs w:val="28"/>
+          <w:lang w:val="en-IL"/>
+        </w:rPr>
+        <w:t xml:space="preserve">4. </w:t>
+      </w:r>
+      <w:r>
+        <w:rPr>
+          <w:sz w:val="28"/>
+          <w:szCs w:val="28"/>
+          <w:lang w:val="en-IL"/>
+        </w:rPr>
+        <w:t>The user chooses to answer the call or declines it.</w:t>
+      </w:r>
+      <w:r>
+        <w:rPr>
+          <w:sz w:val="28"/>
+          <w:szCs w:val="28"/>
+          <w:lang w:val="en-IL"/>
+        </w:rPr>
+        <w:br/>
+      </w:r>
+      <w:r>
+        <w:rPr>
+          <w:sz w:val="28"/>
+          <w:szCs w:val="28"/>
+          <w:lang w:val="en-IL"/>
+        </w:rPr>
+        <w:t>If the call is answered, the app remains in the background while the user engages in the call.</w:t>
+      </w:r>
+    </w:p>
+    <w:p>
+      <w:pPr>
+        <w:rPr>
+          <w:sz w:val="28"/>
+          <w:szCs w:val="28"/>
+          <w:lang w:val="en-IL"/>
+        </w:rPr>
+      </w:pPr>
+      <w:r>
+        <w:rPr>
+          <w:b/>
+          <w:bCs/>
+          <w:sz w:val="28"/>
+          <w:szCs w:val="28"/>
+          <w:lang w:val="en-IL"/>
+        </w:rPr>
+        <w:t>Alternative Flows</w:t>
+      </w:r>
+      <w:r>
+        <w:rPr>
+          <w:sz w:val="28"/>
+          <w:szCs w:val="28"/>
+          <w:lang w:val="en-IL"/>
+        </w:rPr>
+        <w:t>:</w:t>
+      </w:r>
+    </w:p>
+    <w:p>
+      <w:pPr>
+        <w:rPr>
+          <w:sz w:val="28"/>
+          <w:szCs w:val="28"/>
+          <w:lang w:val="en-IL"/>
+        </w:rPr>
+      </w:pPr>
+    </w:p>
+    <w:p>
+      <w:pPr>
+        <w:rPr>
+          <w:sz w:val="28"/>
+          <w:szCs w:val="28"/>
+          <w:lang w:val="en-IL"/>
+        </w:rPr>
+      </w:pPr>
+      <w:r>
+        <w:rPr>
+          <w:sz w:val="28"/>
+          <w:szCs w:val="28"/>
+          <w:lang w:val="en-IL"/>
+        </w:rPr>
+        <w:t xml:space="preserve">• </w:t>
+      </w:r>
+      <w:r>
+        <w:rPr>
+          <w:b/>
+          <w:bCs/>
+          <w:sz w:val="28"/>
+          <w:szCs w:val="28"/>
+          <w:lang w:val="en-IL"/>
+        </w:rPr>
+        <w:t>Call Declined</w:t>
+      </w:r>
+      <w:r>
+        <w:rPr>
+          <w:sz w:val="28"/>
+          <w:szCs w:val="28"/>
+          <w:lang w:val="en-IL"/>
+        </w:rPr>
+        <w:t>:</w:t>
+      </w:r>
+    </w:p>
+    <w:p>
+      <w:pPr>
+        <w:ind w:left="720"/>
+        <w:rPr>
+          <w:sz w:val="28"/>
+          <w:szCs w:val="28"/>
+          <w:lang w:val="en-IL"/>
+        </w:rPr>
+      </w:pPr>
+      <w:r>
+        <w:rPr>
+          <w:sz w:val="28"/>
+          <w:szCs w:val="28"/>
+          <w:lang w:val="en-IL"/>
+        </w:rPr>
+        <w:t>If the user declines the incoming call, the app continues uninterrupted, and the user remains in the current state.</w:t>
+      </w:r>
+    </w:p>
+    <w:p>
+      <w:pPr>
+        <w:rPr>
+          <w:sz w:val="28"/>
+          <w:szCs w:val="28"/>
+          <w:lang w:val="en-IL"/>
+        </w:rPr>
+      </w:pPr>
+      <w:r>
+        <w:rPr>
+          <w:sz w:val="28"/>
+          <w:szCs w:val="28"/>
+          <w:lang w:val="en-IL"/>
+        </w:rPr>
+        <w:t xml:space="preserve">• </w:t>
+      </w:r>
+      <w:r>
+        <w:rPr>
+          <w:b/>
+          <w:bCs/>
+          <w:sz w:val="28"/>
+          <w:szCs w:val="28"/>
+          <w:lang w:val="en-IL"/>
+        </w:rPr>
+        <w:t>App Termination</w:t>
+      </w:r>
+      <w:r>
+        <w:rPr>
+          <w:sz w:val="28"/>
+          <w:szCs w:val="28"/>
+          <w:lang w:val="en-IL"/>
+        </w:rPr>
+        <w:t>:</w:t>
+      </w:r>
+    </w:p>
+    <w:p>
+      <w:pPr>
+        <w:ind w:left="720"/>
+        <w:rPr>
+          <w:sz w:val="28"/>
+          <w:szCs w:val="28"/>
+          <w:lang w:val="en-IL"/>
+        </w:rPr>
+      </w:pPr>
+      <w:r>
+        <w:rPr>
+          <w:sz w:val="28"/>
+          <w:szCs w:val="28"/>
+          <w:lang w:val="en-IL"/>
+        </w:rPr>
+        <w:t xml:space="preserve">If </w:t>
+      </w:r>
+      <w:r>
+        <w:rPr>
+          <w:sz w:val="28"/>
+          <w:szCs w:val="28"/>
+          <w:lang w:val="en-IL"/>
+        </w:rPr>
+        <w:t>the user chooses to exit the app during the call, the app can gracefully terminate, ensuring a smooth transition back to the app when the call ends.</w:t>
+      </w:r>
+    </w:p>
+    <w:p>
+      <w:pPr>
+        <w:rPr>
+          <w:sz w:val="28"/>
+          <w:szCs w:val="28"/>
+          <w:lang w:val="en-IL"/>
+        </w:rPr>
+      </w:pPr>
+      <w:r>
+        <w:rPr>
+          <w:sz w:val="28"/>
+          <w:szCs w:val="28"/>
+          <w:lang w:val="en-IL"/>
+        </w:rPr>
+        <w:t xml:space="preserve">• </w:t>
+      </w:r>
+      <w:r>
+        <w:rPr>
+          <w:b/>
+          <w:bCs/>
+          <w:sz w:val="28"/>
+          <w:szCs w:val="28"/>
+          <w:lang w:val="en-IL"/>
+        </w:rPr>
+        <w:t>App Paused State</w:t>
+      </w:r>
+      <w:r>
+        <w:rPr>
+          <w:sz w:val="28"/>
+          <w:szCs w:val="28"/>
+          <w:lang w:val="en-IL"/>
+        </w:rPr>
+        <w:t>:</w:t>
+      </w:r>
+    </w:p>
+    <w:p>
+      <w:pPr>
+        <w:ind w:left="720"/>
+        <w:rPr>
+          <w:sz w:val="28"/>
+          <w:szCs w:val="28"/>
+          <w:lang w:val="en-IL"/>
+        </w:rPr>
+      </w:pPr>
+      <w:r>
+        <w:rPr>
+          <w:sz w:val="28"/>
+          <w:szCs w:val="28"/>
+          <w:lang w:val="en-IL"/>
+        </w:rPr>
+        <w:lastRenderedPageBreak/>
+        <w:t>The app may save the current state periodically during active sessions to minimize potential data loss in the event of unexpected interruptions.</w:t>
+      </w:r>
+    </w:p>
+    <w:p>
+      <w:pPr>
+        <w:rPr>
+          <w:sz w:val="28"/>
+          <w:szCs w:val="28"/>
+          <w:lang w:val="en-US" w:bidi="he-IL"/>
+        </w:rPr>
+      </w:pPr>
+      <w:r>
+        <w:rPr>
+          <w:sz w:val="28"/>
+          <w:szCs w:val="28"/>
+          <w:lang w:val="en-US" w:bidi="he-IL"/>
+        </w:rPr>
+        <w:br/>
+      </w:r>
     </w:p>
     <w:sectPr>
       <w:pgSz w:w="11906" w:h="16838"/>
@@ -2610,6 +4702,95 @@
 <file path=word/numbering.xml><?xml version="1.0" encoding="utf-8"?>
 <w:numbering xmlns:wpc="http://schemas.microsoft.com/office/word/2010/wordprocessingCanvas" xmlns:cx="http://schemas.microsoft.com/office/drawing/2014/chartex" xmlns:cx1="http://schemas.microsoft.com/office/drawing/2015/9/8/chartex" xmlns:cx2="http://schemas.microsoft.com/office/drawing/2015/10/21/chartex" xmlns:cx3="http://schemas.microsoft.com/office/drawing/2016/5/9/chartex" xmlns:cx4="http://schemas.microsoft.com/office/drawing/2016/5/10/chartex" xmlns:cx5="http://schemas.microsoft.com/office/drawing/2016/5/11/chartex" xmlns:cx6="http://schemas.microsoft.com/office/drawing/2016/5/12/chartex" xmlns:cx7="http://schemas.microsoft.com/office/drawing/2016/5/13/chartex" xmlns:cx8="http://schemas.microsoft.com/office/drawing/2016/5/14/chartex" xmlns:mc="http://schemas.openxmlformats.org/markup-compatibility/2006" xmlns:aink="http://schemas.microsoft.com/office/drawing/2016/ink" xmlns:am3d="http://schemas.microsoft.com/office/drawing/2017/model3d" xmlns:o="urn:schemas-microsoft-com:office:office" xmlns:oel="http://schemas.microsoft.com/office/2019/extlst" xmlns:r="http://schemas.openxmlformats.org/officeDocument/2006/relationships" xmlns:m="http://schemas.openxmlformats.org/officeDocument/2006/math" xmlns:v="urn:schemas-microsoft-com:vml" xmlns:wp14="http://schemas.microsoft.com/office/word/2010/wordprocessingDrawing" xmlns:wp="http://schemas.openxmlformats.org/drawingml/2006/wordprocessingDrawing" xmlns:w10="urn:schemas-microsoft-com:office:word" xmlns:w="http://schemas.openxmlformats.org/wordprocessingml/2006/main" xmlns:w14="http://schemas.microsoft.com/office/word/2010/wordml" xmlns:w15="http://schemas.microsoft.com/office/word/2012/wordml" xmlns:w16cex="http://schemas.microsoft.com/office/word/2018/wordml/cex" xmlns:w16cid="http://schemas.microsoft.com/office/word/2016/wordml/cid" xmlns:w16="http://schemas.microsoft.com/office/word/2018/wordml" xmlns:w16sdtdh="http://schemas.microsoft.com/office/word/2020/wordml/sdtdatahash" xmlns:w16se="http://schemas.microsoft.com/office/word/2015/wordml/symex" xmlns:wpg="http://schemas.microsoft.com/office/word/2010/wordprocessingGroup" xmlns:wpi="http://schemas.microsoft.com/office/word/2010/wordprocessingInk" xmlns:wne="http://schemas.microsoft.com/office/word/2006/wordml" xmlns:wps="http://schemas.microsoft.com/office/word/2010/wordprocessingShape" mc:Ignorable="w14 w15 w16se w16cid w16 w16cex w16sdtdh wp14">
   <w:abstractNum w:abstractNumId="0" w15:restartNumberingAfterBreak="0">
+    <w:nsid w:val="001256B8"/>
+    <w:multiLevelType w:val="hybridMultilevel"/>
+    <w:tmpl w:val="FB6E63C6"/>
+    <w:lvl w:ilvl="0" w:tplc="B1DA9282">
+      <w:start w:val="1"/>
+      <w:numFmt w:val="decimal"/>
+      <w:lvlText w:val="%1."/>
+      <w:lvlJc w:val="left"/>
+      <w:pPr>
+        <w:ind w:left="1080" w:hanging="360"/>
+      </w:pPr>
+      <w:rPr>
+        <w:rFonts w:hint="default"/>
+      </w:rPr>
+    </w:lvl>
+    <w:lvl w:ilvl="1" w:tplc="20000019" w:tentative="1">
+      <w:start w:val="1"/>
+      <w:numFmt w:val="lowerLetter"/>
+      <w:lvlText w:val="%2."/>
+      <w:lvlJc w:val="left"/>
+      <w:pPr>
+        <w:ind w:left="1800" w:hanging="360"/>
+      </w:pPr>
+    </w:lvl>
+    <w:lvl w:ilvl="2" w:tplc="2000001B" w:tentative="1">
+      <w:start w:val="1"/>
+      <w:numFmt w:val="lowerRoman"/>
+      <w:lvlText w:val="%3."/>
+      <w:lvlJc w:val="right"/>
+      <w:pPr>
+        <w:ind w:left="2520" w:hanging="180"/>
+      </w:pPr>
+    </w:lvl>
+    <w:lvl w:ilvl="3" w:tplc="2000000F" w:tentative="1">
+      <w:start w:val="1"/>
+      <w:numFmt w:val="decimal"/>
+      <w:lvlText w:val="%4."/>
+      <w:lvlJc w:val="left"/>
+      <w:pPr>
+        <w:ind w:left="3240" w:hanging="360"/>
+      </w:pPr>
+    </w:lvl>
+    <w:lvl w:ilvl="4" w:tplc="20000019" w:tentative="1">
+      <w:start w:val="1"/>
+      <w:numFmt w:val="lowerLetter"/>
+      <w:lvlText w:val="%5."/>
+      <w:lvlJc w:val="left"/>
+      <w:pPr>
+        <w:ind w:left="3960" w:hanging="360"/>
+      </w:pPr>
+    </w:lvl>
+    <w:lvl w:ilvl="5" w:tplc="2000001B" w:tentative="1">
+      <w:start w:val="1"/>
+      <w:numFmt w:val="lowerRoman"/>
+      <w:lvlText w:val="%6."/>
+      <w:lvlJc w:val="right"/>
+      <w:pPr>
+        <w:ind w:left="4680" w:hanging="180"/>
+      </w:pPr>
+    </w:lvl>
+    <w:lvl w:ilvl="6" w:tplc="2000000F" w:tentative="1">
+      <w:start w:val="1"/>
+      <w:numFmt w:val="decimal"/>
+      <w:lvlText w:val="%7."/>
+      <w:lvlJc w:val="left"/>
+      <w:pPr>
+        <w:ind w:left="5400" w:hanging="360"/>
+      </w:pPr>
+    </w:lvl>
+    <w:lvl w:ilvl="7" w:tplc="20000019" w:tentative="1">
+      <w:start w:val="1"/>
+      <w:numFmt w:val="lowerLetter"/>
+      <w:lvlText w:val="%8."/>
+      <w:lvlJc w:val="left"/>
+      <w:pPr>
+        <w:ind w:left="6120" w:hanging="360"/>
+      </w:pPr>
+    </w:lvl>
+    <w:lvl w:ilvl="8" w:tplc="2000001B" w:tentative="1">
+      <w:start w:val="1"/>
+      <w:numFmt w:val="lowerRoman"/>
+      <w:lvlText w:val="%9."/>
+      <w:lvlJc w:val="right"/>
+      <w:pPr>
+        <w:ind w:left="6840" w:hanging="180"/>
+      </w:pPr>
+    </w:lvl>
+  </w:abstractNum>
+  <w:abstractNum w:abstractNumId="1" w15:restartNumberingAfterBreak="0">
     <w:nsid w:val="0F1707BD"/>
     <w:multiLevelType w:val="multilevel"/>
     <w:tmpl w:val="1198561E"/>
@@ -2758,7 +4939,7 @@
       </w:rPr>
     </w:lvl>
   </w:abstractNum>
-  <w:abstractNum w:abstractNumId="1" w15:restartNumberingAfterBreak="0">
+  <w:abstractNum w:abstractNumId="2" w15:restartNumberingAfterBreak="0">
     <w:nsid w:val="113024C5"/>
     <w:multiLevelType w:val="multilevel"/>
     <w:tmpl w:val="8BEC3D5E"/>
@@ -2907,7 +5088,7 @@
       </w:rPr>
     </w:lvl>
   </w:abstractNum>
-  <w:abstractNum w:abstractNumId="2" w15:restartNumberingAfterBreak="0">
+  <w:abstractNum w:abstractNumId="3" w15:restartNumberingAfterBreak="0">
     <w:nsid w:val="14CE4ACF"/>
     <w:multiLevelType w:val="hybridMultilevel"/>
     <w:tmpl w:val="D0DAF224"/>
@@ -2997,7 +5178,7 @@
       </w:pPr>
     </w:lvl>
   </w:abstractNum>
-  <w:abstractNum w:abstractNumId="3" w15:restartNumberingAfterBreak="0">
+  <w:abstractNum w:abstractNumId="4" w15:restartNumberingAfterBreak="0">
     <w:nsid w:val="15B44F9A"/>
     <w:multiLevelType w:val="multilevel"/>
     <w:tmpl w:val="0F22E294"/>
@@ -3146,7 +5327,7 @@
       </w:rPr>
     </w:lvl>
   </w:abstractNum>
-  <w:abstractNum w:abstractNumId="4" w15:restartNumberingAfterBreak="0">
+  <w:abstractNum w:abstractNumId="5" w15:restartNumberingAfterBreak="0">
     <w:nsid w:val="171A05E2"/>
     <w:multiLevelType w:val="multilevel"/>
     <w:tmpl w:val="BFEAFF00"/>
@@ -3263,7 +5444,7 @@
       </w:pPr>
     </w:lvl>
   </w:abstractNum>
-  <w:abstractNum w:abstractNumId="5" w15:restartNumberingAfterBreak="0">
+  <w:abstractNum w:abstractNumId="6" w15:restartNumberingAfterBreak="0">
     <w:nsid w:val="1CCC7ABA"/>
     <w:multiLevelType w:val="multilevel"/>
     <w:tmpl w:val="EFB0D78A"/>
@@ -3376,7 +5557,7 @@
       </w:pPr>
     </w:lvl>
   </w:abstractNum>
-  <w:abstractNum w:abstractNumId="6" w15:restartNumberingAfterBreak="0">
+  <w:abstractNum w:abstractNumId="7" w15:restartNumberingAfterBreak="0">
     <w:nsid w:val="310970AB"/>
     <w:multiLevelType w:val="multilevel"/>
     <w:tmpl w:val="448E5F48"/>
@@ -3489,7 +5670,185 @@
       </w:pPr>
     </w:lvl>
   </w:abstractNum>
-  <w:abstractNum w:abstractNumId="7" w15:restartNumberingAfterBreak="0">
+  <w:abstractNum w:abstractNumId="8" w15:restartNumberingAfterBreak="0">
+    <w:nsid w:val="39941ECD"/>
+    <w:multiLevelType w:val="hybridMultilevel"/>
+    <w:tmpl w:val="0DF00DEC"/>
+    <w:lvl w:ilvl="0" w:tplc="2000000F">
+      <w:start w:val="1"/>
+      <w:numFmt w:val="decimal"/>
+      <w:lvlText w:val="%1."/>
+      <w:lvlJc w:val="left"/>
+      <w:pPr>
+        <w:ind w:left="1080" w:hanging="360"/>
+      </w:pPr>
+      <w:rPr>
+        <w:rFonts w:hint="default"/>
+      </w:rPr>
+    </w:lvl>
+    <w:lvl w:ilvl="1" w:tplc="20000019" w:tentative="1">
+      <w:start w:val="1"/>
+      <w:numFmt w:val="lowerLetter"/>
+      <w:lvlText w:val="%2."/>
+      <w:lvlJc w:val="left"/>
+      <w:pPr>
+        <w:ind w:left="1800" w:hanging="360"/>
+      </w:pPr>
+    </w:lvl>
+    <w:lvl w:ilvl="2" w:tplc="2000001B" w:tentative="1">
+      <w:start w:val="1"/>
+      <w:numFmt w:val="lowerRoman"/>
+      <w:lvlText w:val="%3."/>
+      <w:lvlJc w:val="right"/>
+      <w:pPr>
+        <w:ind w:left="2520" w:hanging="180"/>
+      </w:pPr>
+    </w:lvl>
+    <w:lvl w:ilvl="3" w:tplc="2000000F" w:tentative="1">
+      <w:start w:val="1"/>
+      <w:numFmt w:val="decimal"/>
+      <w:lvlText w:val="%4."/>
+      <w:lvlJc w:val="left"/>
+      <w:pPr>
+        <w:ind w:left="3240" w:hanging="360"/>
+      </w:pPr>
+    </w:lvl>
+    <w:lvl w:ilvl="4" w:tplc="20000019" w:tentative="1">
+      <w:start w:val="1"/>
+      <w:numFmt w:val="lowerLetter"/>
+      <w:lvlText w:val="%5."/>
+      <w:lvlJc w:val="left"/>
+      <w:pPr>
+        <w:ind w:left="3960" w:hanging="360"/>
+      </w:pPr>
+    </w:lvl>
+    <w:lvl w:ilvl="5" w:tplc="2000001B" w:tentative="1">
+      <w:start w:val="1"/>
+      <w:numFmt w:val="lowerRoman"/>
+      <w:lvlText w:val="%6."/>
+      <w:lvlJc w:val="right"/>
+      <w:pPr>
+        <w:ind w:left="4680" w:hanging="180"/>
+      </w:pPr>
+    </w:lvl>
+    <w:lvl w:ilvl="6" w:tplc="2000000F" w:tentative="1">
+      <w:start w:val="1"/>
+      <w:numFmt w:val="decimal"/>
+      <w:lvlText w:val="%7."/>
+      <w:lvlJc w:val="left"/>
+      <w:pPr>
+        <w:ind w:left="5400" w:hanging="360"/>
+      </w:pPr>
+    </w:lvl>
+    <w:lvl w:ilvl="7" w:tplc="20000019" w:tentative="1">
+      <w:start w:val="1"/>
+      <w:numFmt w:val="lowerLetter"/>
+      <w:lvlText w:val="%8."/>
+      <w:lvlJc w:val="left"/>
+      <w:pPr>
+        <w:ind w:left="6120" w:hanging="360"/>
+      </w:pPr>
+    </w:lvl>
+    <w:lvl w:ilvl="8" w:tplc="2000001B" w:tentative="1">
+      <w:start w:val="1"/>
+      <w:numFmt w:val="lowerRoman"/>
+      <w:lvlText w:val="%9."/>
+      <w:lvlJc w:val="right"/>
+      <w:pPr>
+        <w:ind w:left="6840" w:hanging="180"/>
+      </w:pPr>
+    </w:lvl>
+  </w:abstractNum>
+  <w:abstractNum w:abstractNumId="9" w15:restartNumberingAfterBreak="0">
+    <w:nsid w:val="39B62B44"/>
+    <w:multiLevelType w:val="hybridMultilevel"/>
+    <w:tmpl w:val="020272DA"/>
+    <w:lvl w:ilvl="0" w:tplc="BE2085EA">
+      <w:start w:val="1"/>
+      <w:numFmt w:val="decimal"/>
+      <w:lvlText w:val="%1."/>
+      <w:lvlJc w:val="left"/>
+      <w:pPr>
+        <w:ind w:left="1080" w:hanging="360"/>
+      </w:pPr>
+      <w:rPr>
+        <w:rFonts w:hint="default"/>
+      </w:rPr>
+    </w:lvl>
+    <w:lvl w:ilvl="1" w:tplc="20000019" w:tentative="1">
+      <w:start w:val="1"/>
+      <w:numFmt w:val="lowerLetter"/>
+      <w:lvlText w:val="%2."/>
+      <w:lvlJc w:val="left"/>
+      <w:pPr>
+        <w:ind w:left="1800" w:hanging="360"/>
+      </w:pPr>
+    </w:lvl>
+    <w:lvl w:ilvl="2" w:tplc="2000001B" w:tentative="1">
+      <w:start w:val="1"/>
+      <w:numFmt w:val="lowerRoman"/>
+      <w:lvlText w:val="%3."/>
+      <w:lvlJc w:val="right"/>
+      <w:pPr>
+        <w:ind w:left="2520" w:hanging="180"/>
+      </w:pPr>
+    </w:lvl>
+    <w:lvl w:ilvl="3" w:tplc="2000000F" w:tentative="1">
+      <w:start w:val="1"/>
+      <w:numFmt w:val="decimal"/>
+      <w:lvlText w:val="%4."/>
+      <w:lvlJc w:val="left"/>
+      <w:pPr>
+        <w:ind w:left="3240" w:hanging="360"/>
+      </w:pPr>
+    </w:lvl>
+    <w:lvl w:ilvl="4" w:tplc="20000019" w:tentative="1">
+      <w:start w:val="1"/>
+      <w:numFmt w:val="lowerLetter"/>
+      <w:lvlText w:val="%5."/>
+      <w:lvlJc w:val="left"/>
+      <w:pPr>
+        <w:ind w:left="3960" w:hanging="360"/>
+      </w:pPr>
+    </w:lvl>
+    <w:lvl w:ilvl="5" w:tplc="2000001B" w:tentative="1">
+      <w:start w:val="1"/>
+      <w:numFmt w:val="lowerRoman"/>
+      <w:lvlText w:val="%6."/>
+      <w:lvlJc w:val="right"/>
+      <w:pPr>
+        <w:ind w:left="4680" w:hanging="180"/>
+      </w:pPr>
+    </w:lvl>
+    <w:lvl w:ilvl="6" w:tplc="2000000F" w:tentative="1">
+      <w:start w:val="1"/>
+      <w:numFmt w:val="decimal"/>
+      <w:lvlText w:val="%7."/>
+      <w:lvlJc w:val="left"/>
+      <w:pPr>
+        <w:ind w:left="5400" w:hanging="360"/>
+      </w:pPr>
+    </w:lvl>
+    <w:lvl w:ilvl="7" w:tplc="20000019" w:tentative="1">
+      <w:start w:val="1"/>
+      <w:numFmt w:val="lowerLetter"/>
+      <w:lvlText w:val="%8."/>
+      <w:lvlJc w:val="left"/>
+      <w:pPr>
+        <w:ind w:left="6120" w:hanging="360"/>
+      </w:pPr>
+    </w:lvl>
+    <w:lvl w:ilvl="8" w:tplc="2000001B" w:tentative="1">
+      <w:start w:val="1"/>
+      <w:numFmt w:val="lowerRoman"/>
+      <w:lvlText w:val="%9."/>
+      <w:lvlJc w:val="right"/>
+      <w:pPr>
+        <w:ind w:left="6840" w:hanging="180"/>
+      </w:pPr>
+    </w:lvl>
+  </w:abstractNum>
+  <w:abstractNum w:abstractNumId="10" w15:restartNumberingAfterBreak="0">
     <w:nsid w:val="3FFD2128"/>
     <w:multiLevelType w:val="multilevel"/>
     <w:tmpl w:val="7C7C14E8"/>
@@ -3638,7 +5997,7 @@
       </w:rPr>
     </w:lvl>
   </w:abstractNum>
-  <w:abstractNum w:abstractNumId="8" w15:restartNumberingAfterBreak="0">
+  <w:abstractNum w:abstractNumId="11" w15:restartNumberingAfterBreak="0">
     <w:nsid w:val="46C53392"/>
     <w:multiLevelType w:val="multilevel"/>
     <w:tmpl w:val="5F3E68C8"/>
@@ -3751,7 +6110,7 @@
       </w:pPr>
     </w:lvl>
   </w:abstractNum>
-  <w:abstractNum w:abstractNumId="9" w15:restartNumberingAfterBreak="0">
+  <w:abstractNum w:abstractNumId="12" w15:restartNumberingAfterBreak="0">
     <w:nsid w:val="4B7756A2"/>
     <w:multiLevelType w:val="multilevel"/>
     <w:tmpl w:val="7B866A5E"/>
@@ -3900,7 +6259,7 @@
       </w:rPr>
     </w:lvl>
   </w:abstractNum>
-  <w:abstractNum w:abstractNumId="10" w15:restartNumberingAfterBreak="0">
+  <w:abstractNum w:abstractNumId="13" w15:restartNumberingAfterBreak="0">
     <w:nsid w:val="644501ED"/>
     <w:multiLevelType w:val="multilevel"/>
     <w:tmpl w:val="2FAAFE8A"/>
@@ -4049,37 +6408,138 @@
       </w:rPr>
     </w:lvl>
   </w:abstractNum>
+  <w:abstractNum w:abstractNumId="14" w15:restartNumberingAfterBreak="0">
+    <w:nsid w:val="739276F9"/>
+    <w:multiLevelType w:val="hybridMultilevel"/>
+    <w:tmpl w:val="D2D03308"/>
+    <w:lvl w:ilvl="0" w:tplc="EC0E834E">
+      <w:start w:val="1"/>
+      <w:numFmt w:val="decimal"/>
+      <w:lvlText w:val="%1."/>
+      <w:lvlJc w:val="left"/>
+      <w:pPr>
+        <w:ind w:left="1080" w:hanging="360"/>
+      </w:pPr>
+      <w:rPr>
+        <w:rFonts w:hint="default"/>
+      </w:rPr>
+    </w:lvl>
+    <w:lvl w:ilvl="1" w:tplc="20000019" w:tentative="1">
+      <w:start w:val="1"/>
+      <w:numFmt w:val="lowerLetter"/>
+      <w:lvlText w:val="%2."/>
+      <w:lvlJc w:val="left"/>
+      <w:pPr>
+        <w:ind w:left="1800" w:hanging="360"/>
+      </w:pPr>
+    </w:lvl>
+    <w:lvl w:ilvl="2" w:tplc="2000001B" w:tentative="1">
+      <w:start w:val="1"/>
+      <w:numFmt w:val="lowerRoman"/>
+      <w:lvlText w:val="%3."/>
+      <w:lvlJc w:val="right"/>
+      <w:pPr>
+        <w:ind w:left="2520" w:hanging="180"/>
+      </w:pPr>
+    </w:lvl>
+    <w:lvl w:ilvl="3" w:tplc="2000000F" w:tentative="1">
+      <w:start w:val="1"/>
+      <w:numFmt w:val="decimal"/>
+      <w:lvlText w:val="%4."/>
+      <w:lvlJc w:val="left"/>
+      <w:pPr>
+        <w:ind w:left="3240" w:hanging="360"/>
+      </w:pPr>
+    </w:lvl>
+    <w:lvl w:ilvl="4" w:tplc="20000019" w:tentative="1">
+      <w:start w:val="1"/>
+      <w:numFmt w:val="lowerLetter"/>
+      <w:lvlText w:val="%5."/>
+      <w:lvlJc w:val="left"/>
+      <w:pPr>
+        <w:ind w:left="3960" w:hanging="360"/>
+      </w:pPr>
+    </w:lvl>
+    <w:lvl w:ilvl="5" w:tplc="2000001B" w:tentative="1">
+      <w:start w:val="1"/>
+      <w:numFmt w:val="lowerRoman"/>
+      <w:lvlText w:val="%6."/>
+      <w:lvlJc w:val="right"/>
+      <w:pPr>
+        <w:ind w:left="4680" w:hanging="180"/>
+      </w:pPr>
+    </w:lvl>
+    <w:lvl w:ilvl="6" w:tplc="2000000F" w:tentative="1">
+      <w:start w:val="1"/>
+      <w:numFmt w:val="decimal"/>
+      <w:lvlText w:val="%7."/>
+      <w:lvlJc w:val="left"/>
+      <w:pPr>
+        <w:ind w:left="5400" w:hanging="360"/>
+      </w:pPr>
+    </w:lvl>
+    <w:lvl w:ilvl="7" w:tplc="20000019" w:tentative="1">
+      <w:start w:val="1"/>
+      <w:numFmt w:val="lowerLetter"/>
+      <w:lvlText w:val="%8."/>
+      <w:lvlJc w:val="left"/>
+      <w:pPr>
+        <w:ind w:left="6120" w:hanging="360"/>
+      </w:pPr>
+    </w:lvl>
+    <w:lvl w:ilvl="8" w:tplc="2000001B" w:tentative="1">
+      <w:start w:val="1"/>
+      <w:numFmt w:val="lowerRoman"/>
+      <w:lvlText w:val="%9."/>
+      <w:lvlJc w:val="right"/>
+      <w:pPr>
+        <w:ind w:left="6840" w:hanging="180"/>
+      </w:pPr>
+    </w:lvl>
+  </w:abstractNum>
   <w:num w:numId="1" w16cid:durableId="1249733185">
+    <w:abstractNumId w:val="13"/>
+  </w:num>
+  <w:num w:numId="2" w16cid:durableId="549535714">
+    <w:abstractNumId w:val="6"/>
+  </w:num>
+  <w:num w:numId="3" w16cid:durableId="1377311256">
+    <w:abstractNumId w:val="2"/>
+  </w:num>
+  <w:num w:numId="4" w16cid:durableId="1049765591">
     <w:abstractNumId w:val="10"/>
   </w:num>
-  <w:num w:numId="2" w16cid:durableId="549535714">
+  <w:num w:numId="5" w16cid:durableId="1645621441">
+    <w:abstractNumId w:val="7"/>
+  </w:num>
+  <w:num w:numId="6" w16cid:durableId="1937247925">
+    <w:abstractNumId w:val="4"/>
+  </w:num>
+  <w:num w:numId="7" w16cid:durableId="1590457199">
+    <w:abstractNumId w:val="3"/>
+  </w:num>
+  <w:num w:numId="8" w16cid:durableId="363755865">
     <w:abstractNumId w:val="5"/>
   </w:num>
-  <w:num w:numId="3" w16cid:durableId="1377311256">
+  <w:num w:numId="9" w16cid:durableId="199099483">
     <w:abstractNumId w:val="1"/>
   </w:num>
-  <w:num w:numId="4" w16cid:durableId="1049765591">
-    <w:abstractNumId w:val="7"/>
+  <w:num w:numId="10" w16cid:durableId="399134583">
+    <w:abstractNumId w:val="11"/>
   </w:num>
-  <w:num w:numId="5" w16cid:durableId="1645621441">
-    <w:abstractNumId w:val="6"/>
+  <w:num w:numId="11" w16cid:durableId="2098138528">
+    <w:abstractNumId w:val="12"/>
   </w:num>
-  <w:num w:numId="6" w16cid:durableId="1937247925">
-    <w:abstractNumId w:val="3"/>
+  <w:num w:numId="12" w16cid:durableId="2058166687">
+    <w:abstractNumId w:val="8"/>
   </w:num>
-  <w:num w:numId="7" w16cid:durableId="1590457199">
-    <w:abstractNumId w:val="2"/>
-  </w:num>
-  <w:num w:numId="8" w16cid:durableId="363755865">
-    <w:abstractNumId w:val="4"/>
-  </w:num>
-  <w:num w:numId="9" w16cid:durableId="199099483">
+  <w:num w:numId="13" w16cid:durableId="1852530839">
     <w:abstractNumId w:val="0"/>
   </w:num>
-  <w:num w:numId="10" w16cid:durableId="399134583">
-    <w:abstractNumId w:val="8"/>
+  <w:num w:numId="14" w16cid:durableId="296112903">
+    <w:abstractNumId w:val="14"/>
   </w:num>
-  <w:num w:numId="11" w16cid:durableId="2098138528">
+  <w:num w:numId="15" w16cid:durableId="229929550">
     <w:abstractNumId w:val="9"/>
   </w:num>
 </w:numbering>
@@ -4482,15 +6942,15 @@
     <w:lsdException w:name="Unresolved Mention" w:semiHidden="1" w:unhideWhenUsed="1"/>
     <w:lsdException w:name="Smart Link" w:semiHidden="1" w:unhideWhenUsed="1"/>
   </w:latentStyles>
-  <w:style w:type="paragraph" w:default="1" w:styleId="Normal">
+  <w:style w:type="paragraph" w:default="1" w:styleId="a">
     <w:name w:val="Normal"/>
     <w:qFormat/>
   </w:style>
-  <w:style w:type="paragraph" w:styleId="Heading1">
+  <w:style w:type="paragraph" w:styleId="1">
     <w:name w:val="heading 1"/>
-    <w:basedOn w:val="Normal"/>
-    <w:next w:val="Normal"/>
-    <w:link w:val="Heading1Char"/>
+    <w:basedOn w:val="a"/>
+    <w:next w:val="a"/>
+    <w:link w:val="10"/>
     <w:uiPriority w:val="9"/>
     <w:qFormat/>
     <w:rsid w:val="00E34B4B"/>
@@ -4507,11 +6967,11 @@
       <w:szCs w:val="40"/>
     </w:rPr>
   </w:style>
-  <w:style w:type="paragraph" w:styleId="Heading2">
+  <w:style w:type="paragraph" w:styleId="2">
     <w:name w:val="heading 2"/>
-    <w:basedOn w:val="Normal"/>
-    <w:next w:val="Normal"/>
-    <w:link w:val="Heading2Char"/>
+    <w:basedOn w:val="a"/>
+    <w:next w:val="a"/>
+    <w:link w:val="20"/>
     <w:uiPriority w:val="9"/>
     <w:semiHidden/>
     <w:unhideWhenUsed/>
@@ -4530,11 +6990,11 @@
       <w:szCs w:val="32"/>
     </w:rPr>
   </w:style>
-  <w:style w:type="paragraph" w:styleId="Heading3">
+  <w:style w:type="paragraph" w:styleId="3">
     <w:name w:val="heading 3"/>
-    <w:basedOn w:val="Normal"/>
-    <w:next w:val="Normal"/>
-    <w:link w:val="Heading3Char"/>
+    <w:basedOn w:val="a"/>
+    <w:next w:val="a"/>
+    <w:link w:val="30"/>
     <w:uiPriority w:val="9"/>
     <w:semiHidden/>
     <w:unhideWhenUsed/>
@@ -4553,11 +7013,11 @@
       <w:szCs w:val="28"/>
     </w:rPr>
   </w:style>
-  <w:style w:type="paragraph" w:styleId="Heading4">
+  <w:style w:type="paragraph" w:styleId="4">
     <w:name w:val="heading 4"/>
-    <w:basedOn w:val="Normal"/>
-    <w:next w:val="Normal"/>
-    <w:link w:val="Heading4Char"/>
+    <w:basedOn w:val="a"/>
+    <w:next w:val="a"/>
+    <w:link w:val="40"/>
     <w:uiPriority w:val="9"/>
     <w:semiHidden/>
     <w:unhideWhenUsed/>
@@ -4576,11 +7036,11 @@
       <w:color w:val="0F4761" w:themeColor="accent1" w:themeShade="BF"/>
     </w:rPr>
   </w:style>
-  <w:style w:type="paragraph" w:styleId="Heading5">
+  <w:style w:type="paragraph" w:styleId="5">
     <w:name w:val="heading 5"/>
-    <w:basedOn w:val="Normal"/>
-    <w:next w:val="Normal"/>
-    <w:link w:val="Heading5Char"/>
+    <w:basedOn w:val="a"/>
+    <w:next w:val="a"/>
+    <w:link w:val="50"/>
     <w:uiPriority w:val="9"/>
     <w:semiHidden/>
     <w:unhideWhenUsed/>
@@ -4597,11 +7057,11 @@
       <w:color w:val="0F4761" w:themeColor="accent1" w:themeShade="BF"/>
     </w:rPr>
   </w:style>
-  <w:style w:type="paragraph" w:styleId="Heading6">
+  <w:style w:type="paragraph" w:styleId="6">
     <w:name w:val="heading 6"/>
-    <w:basedOn w:val="Normal"/>
-    <w:next w:val="Normal"/>
-    <w:link w:val="Heading6Char"/>
+    <w:basedOn w:val="a"/>
+    <w:next w:val="a"/>
+    <w:link w:val="60"/>
     <w:uiPriority w:val="9"/>
     <w:semiHidden/>
     <w:unhideWhenUsed/>
@@ -4620,11 +7080,11 @@
       <w:color w:val="595959" w:themeColor="text1" w:themeTint="A6"/>
     </w:rPr>
   </w:style>
-  <w:style w:type="paragraph" w:styleId="Heading7">
+  <w:style w:type="paragraph" w:styleId="7">
     <w:name w:val="heading 7"/>
-    <w:basedOn w:val="Normal"/>
-    <w:next w:val="Normal"/>
-    <w:link w:val="Heading7Char"/>
+    <w:basedOn w:val="a"/>
+    <w:next w:val="a"/>
+    <w:link w:val="70"/>
     <w:uiPriority w:val="9"/>
     <w:semiHidden/>
     <w:unhideWhenUsed/>
@@ -4641,11 +7101,11 @@
       <w:color w:val="595959" w:themeColor="text1" w:themeTint="A6"/>
     </w:rPr>
   </w:style>
-  <w:style w:type="paragraph" w:styleId="Heading8">
+  <w:style w:type="paragraph" w:styleId="8">
     <w:name w:val="heading 8"/>
-    <w:basedOn w:val="Normal"/>
-    <w:next w:val="Normal"/>
-    <w:link w:val="Heading8Char"/>
+    <w:basedOn w:val="a"/>
+    <w:next w:val="a"/>
+    <w:link w:val="80"/>
     <w:uiPriority w:val="9"/>
     <w:semiHidden/>
     <w:unhideWhenUsed/>
@@ -4664,11 +7124,11 @@
       <w:color w:val="272727" w:themeColor="text1" w:themeTint="D8"/>
     </w:rPr>
   </w:style>
-  <w:style w:type="paragraph" w:styleId="Heading9">
+  <w:style w:type="paragraph" w:styleId="9">
     <w:name w:val="heading 9"/>
-    <w:basedOn w:val="Normal"/>
-    <w:next w:val="Normal"/>
-    <w:link w:val="Heading9Char"/>
+    <w:basedOn w:val="a"/>
+    <w:next w:val="a"/>
+    <w:link w:val="90"/>
     <w:uiPriority w:val="9"/>
     <w:semiHidden/>
     <w:unhideWhenUsed/>
@@ -4685,12 +7145,13 @@
       <w:color w:val="272727" w:themeColor="text1" w:themeTint="D8"/>
     </w:rPr>
   </w:style>
-  <w:style w:type="character" w:default="1" w:styleId="DefaultParagraphFont">
+  <w:style w:type="character" w:default="1" w:styleId="a0">
     <w:name w:val="Default Paragraph Font"/>
     <w:uiPriority w:val="1"/>
+    <w:semiHidden/>
     <w:unhideWhenUsed/>
   </w:style>
-  <w:style w:type="table" w:default="1" w:styleId="TableNormal">
+  <w:style w:type="table" w:default="1" w:styleId="a1">
     <w:name w:val="Normal Table"/>
     <w:uiPriority w:val="99"/>
     <w:semiHidden/>
@@ -4705,16 +7166,16 @@
       </w:tblCellMar>
     </w:tblPr>
   </w:style>
-  <w:style w:type="numbering" w:default="1" w:styleId="NoList">
+  <w:style w:type="numbering" w:default="1" w:styleId="a2">
     <w:name w:val="No List"/>
     <w:uiPriority w:val="99"/>
     <w:semiHidden/>
     <w:unhideWhenUsed/>
   </w:style>
-  <w:style w:type="character" w:customStyle="1" w:styleId="Heading1Char">
-    <w:name w:val="Heading 1 Char"/>
-    <w:basedOn w:val="DefaultParagraphFont"/>
-    <w:link w:val="Heading1"/>
+  <w:style w:type="character" w:customStyle="1" w:styleId="10">
+    <w:name w:val="כותרת 1 תו"/>
+    <w:basedOn w:val="a0"/>
+    <w:link w:val="1"/>
     <w:uiPriority w:val="9"/>
     <w:rsid w:val="00E34B4B"/>
     <w:rPr>
@@ -4724,10 +7185,10 @@
       <w:szCs w:val="40"/>
     </w:rPr>
   </w:style>
-  <w:style w:type="character" w:customStyle="1" w:styleId="Heading2Char">
-    <w:name w:val="Heading 2 Char"/>
-    <w:basedOn w:val="DefaultParagraphFont"/>
-    <w:link w:val="Heading2"/>
+  <w:style w:type="character" w:customStyle="1" w:styleId="20">
+    <w:name w:val="כותרת 2 תו"/>
+    <w:basedOn w:val="a0"/>
+    <w:link w:val="2"/>
     <w:uiPriority w:val="9"/>
     <w:semiHidden/>
     <w:rsid w:val="00E34B4B"/>
@@ -4738,10 +7199,10 @@
       <w:szCs w:val="32"/>
     </w:rPr>
   </w:style>
-  <w:style w:type="character" w:customStyle="1" w:styleId="Heading3Char">
-    <w:name w:val="Heading 3 Char"/>
-    <w:basedOn w:val="DefaultParagraphFont"/>
-    <w:link w:val="Heading3"/>
+  <w:style w:type="character" w:customStyle="1" w:styleId="30">
+    <w:name w:val="כותרת 3 תו"/>
+    <w:basedOn w:val="a0"/>
+    <w:link w:val="3"/>
     <w:uiPriority w:val="9"/>
     <w:semiHidden/>
     <w:rsid w:val="00E34B4B"/>
@@ -4752,10 +7213,10 @@
       <w:szCs w:val="28"/>
     </w:rPr>
   </w:style>
-  <w:style w:type="character" w:customStyle="1" w:styleId="Heading4Char">
-    <w:name w:val="Heading 4 Char"/>
-    <w:basedOn w:val="DefaultParagraphFont"/>
-    <w:link w:val="Heading4"/>
+  <w:style w:type="character" w:customStyle="1" w:styleId="40">
+    <w:name w:val="כותרת 4 תו"/>
+    <w:basedOn w:val="a0"/>
+    <w:link w:val="4"/>
     <w:uiPriority w:val="9"/>
     <w:semiHidden/>
     <w:rsid w:val="00E34B4B"/>
@@ -4766,10 +7227,10 @@
       <w:color w:val="0F4761" w:themeColor="accent1" w:themeShade="BF"/>
     </w:rPr>
   </w:style>
-  <w:style w:type="character" w:customStyle="1" w:styleId="Heading5Char">
-    <w:name w:val="Heading 5 Char"/>
-    <w:basedOn w:val="DefaultParagraphFont"/>
-    <w:link w:val="Heading5"/>
+  <w:style w:type="character" w:customStyle="1" w:styleId="50">
+    <w:name w:val="כותרת 5 תו"/>
+    <w:basedOn w:val="a0"/>
+    <w:link w:val="5"/>
     <w:uiPriority w:val="9"/>
     <w:semiHidden/>
     <w:rsid w:val="00E34B4B"/>
@@ -4778,10 +7239,10 @@
       <w:color w:val="0F4761" w:themeColor="accent1" w:themeShade="BF"/>
     </w:rPr>
   </w:style>
-  <w:style w:type="character" w:customStyle="1" w:styleId="Heading6Char">
-    <w:name w:val="Heading 6 Char"/>
-    <w:basedOn w:val="DefaultParagraphFont"/>
-    <w:link w:val="Heading6"/>
+  <w:style w:type="character" w:customStyle="1" w:styleId="60">
+    <w:name w:val="כותרת 6 תו"/>
+    <w:basedOn w:val="a0"/>
+    <w:link w:val="6"/>
     <w:uiPriority w:val="9"/>
     <w:semiHidden/>
     <w:rsid w:val="00E34B4B"/>
@@ -4792,10 +7253,10 @@
       <w:color w:val="595959" w:themeColor="text1" w:themeTint="A6"/>
     </w:rPr>
   </w:style>
-  <w:style w:type="character" w:customStyle="1" w:styleId="Heading7Char">
-    <w:name w:val="Heading 7 Char"/>
-    <w:basedOn w:val="DefaultParagraphFont"/>
-    <w:link w:val="Heading7"/>
+  <w:style w:type="character" w:customStyle="1" w:styleId="70">
+    <w:name w:val="כותרת 7 תו"/>
+    <w:basedOn w:val="a0"/>
+    <w:link w:val="7"/>
     <w:uiPriority w:val="9"/>
     <w:semiHidden/>
     <w:rsid w:val="00E34B4B"/>
@@ -4804,10 +7265,10 @@
       <w:color w:val="595959" w:themeColor="text1" w:themeTint="A6"/>
     </w:rPr>
   </w:style>
-  <w:style w:type="character" w:customStyle="1" w:styleId="Heading8Char">
-    <w:name w:val="Heading 8 Char"/>
-    <w:basedOn w:val="DefaultParagraphFont"/>
-    <w:link w:val="Heading8"/>
+  <w:style w:type="character" w:customStyle="1" w:styleId="80">
+    <w:name w:val="כותרת 8 תו"/>
+    <w:basedOn w:val="a0"/>
+    <w:link w:val="8"/>
     <w:uiPriority w:val="9"/>
     <w:semiHidden/>
     <w:rsid w:val="00E34B4B"/>
@@ -4818,10 +7279,10 @@
       <w:color w:val="272727" w:themeColor="text1" w:themeTint="D8"/>
     </w:rPr>
   </w:style>
-  <w:style w:type="character" w:customStyle="1" w:styleId="Heading9Char">
-    <w:name w:val="Heading 9 Char"/>
-    <w:basedOn w:val="DefaultParagraphFont"/>
-    <w:link w:val="Heading9"/>
+  <w:style w:type="character" w:customStyle="1" w:styleId="90">
+    <w:name w:val="כותרת 9 תו"/>
+    <w:basedOn w:val="a0"/>
+    <w:link w:val="9"/>
     <w:uiPriority w:val="9"/>
     <w:semiHidden/>
     <w:rsid w:val="00E34B4B"/>
@@ -4830,11 +7291,11 @@
       <w:color w:val="272727" w:themeColor="text1" w:themeTint="D8"/>
     </w:rPr>
   </w:style>
-  <w:style w:type="paragraph" w:styleId="Title">
+  <w:style w:type="paragraph" w:styleId="a3">
     <w:name w:val="Title"/>
-    <w:basedOn w:val="Normal"/>
-    <w:next w:val="Normal"/>
-    <w:link w:val="TitleChar"/>
+    <w:basedOn w:val="a"/>
+    <w:next w:val="a"/>
+    <w:link w:val="a4"/>
     <w:uiPriority w:val="10"/>
     <w:qFormat/>
     <w:rsid w:val="00E34B4B"/>
@@ -4850,10 +7311,10 @@
       <w:szCs w:val="56"/>
     </w:rPr>
   </w:style>
-  <w:style w:type="character" w:customStyle="1" w:styleId="TitleChar">
-    <w:name w:val="Title Char"/>
-    <w:basedOn w:val="DefaultParagraphFont"/>
-    <w:link w:val="Title"/>
+  <w:style w:type="character" w:customStyle="1" w:styleId="a4">
+    <w:name w:val="כותרת טקסט תו"/>
+    <w:basedOn w:val="a0"/>
+    <w:link w:val="a3"/>
     <w:uiPriority w:val="10"/>
     <w:rsid w:val="00E34B4B"/>
     <w:rPr>
@@ -4864,11 +7325,11 @@
       <w:szCs w:val="56"/>
     </w:rPr>
   </w:style>
-  <w:style w:type="paragraph" w:styleId="Subtitle">
+  <w:style w:type="paragraph" w:styleId="a5">
     <w:name w:val="Subtitle"/>
-    <w:basedOn w:val="Normal"/>
-    <w:next w:val="Normal"/>
-    <w:link w:val="SubtitleChar"/>
+    <w:basedOn w:val="a"/>
+    <w:next w:val="a"/>
+    <w:link w:val="a6"/>
     <w:uiPriority w:val="11"/>
     <w:qFormat/>
     <w:rsid w:val="00E34B4B"/>
@@ -4885,10 +7346,10 @@
       <w:szCs w:val="28"/>
     </w:rPr>
   </w:style>
-  <w:style w:type="character" w:customStyle="1" w:styleId="SubtitleChar">
-    <w:name w:val="Subtitle Char"/>
-    <w:basedOn w:val="DefaultParagraphFont"/>
-    <w:link w:val="Subtitle"/>
+  <w:style w:type="character" w:customStyle="1" w:styleId="a6">
+    <w:name w:val="כותרת משנה תו"/>
+    <w:basedOn w:val="a0"/>
+    <w:link w:val="a5"/>
     <w:uiPriority w:val="11"/>
     <w:rsid w:val="00E34B4B"/>
     <w:rPr>
@@ -4899,11 +7360,11 @@
       <w:szCs w:val="28"/>
     </w:rPr>
   </w:style>
-  <w:style w:type="paragraph" w:styleId="Quote">
+  <w:style w:type="paragraph" w:styleId="a7">
     <w:name w:val="Quote"/>
-    <w:basedOn w:val="Normal"/>
-    <w:next w:val="Normal"/>
-    <w:link w:val="QuoteChar"/>
+    <w:basedOn w:val="a"/>
+    <w:next w:val="a"/>
+    <w:link w:val="a8"/>
     <w:uiPriority w:val="29"/>
     <w:qFormat/>
     <w:rsid w:val="00E34B4B"/>
@@ -4917,10 +7378,10 @@
       <w:color w:val="404040" w:themeColor="text1" w:themeTint="BF"/>
     </w:rPr>
   </w:style>
-  <w:style w:type="character" w:customStyle="1" w:styleId="QuoteChar">
-    <w:name w:val="Quote Char"/>
-    <w:basedOn w:val="DefaultParagraphFont"/>
-    <w:link w:val="Quote"/>
+  <w:style w:type="character" w:customStyle="1" w:styleId="a8">
+    <w:name w:val="ציטוט תו"/>
+    <w:basedOn w:val="a0"/>
+    <w:link w:val="a7"/>
     <w:uiPriority w:val="29"/>
     <w:rsid w:val="00E34B4B"/>
     <w:rPr>
@@ -4929,9 +7390,9 @@
       <w:color w:val="404040" w:themeColor="text1" w:themeTint="BF"/>
     </w:rPr>
   </w:style>
-  <w:style w:type="paragraph" w:styleId="ListParagraph">
+  <w:style w:type="paragraph" w:styleId="a9">
     <w:name w:val="List Paragraph"/>
-    <w:basedOn w:val="Normal"/>
+    <w:basedOn w:val="a"/>
     <w:uiPriority w:val="34"/>
     <w:qFormat/>
     <w:rsid w:val="00E34B4B"/>
@@ -4940,9 +7401,9 @@
       <w:contextualSpacing/>
     </w:pPr>
   </w:style>
-  <w:style w:type="character" w:styleId="IntenseEmphasis">
+  <w:style w:type="character" w:styleId="aa">
     <w:name w:val="Intense Emphasis"/>
-    <w:basedOn w:val="DefaultParagraphFont"/>
+    <w:basedOn w:val="a0"/>
     <w:uiPriority w:val="21"/>
     <w:qFormat/>
     <w:rsid w:val="00E34B4B"/>
@@ -4952,11 +7413,11 @@
       <w:color w:val="0F4761" w:themeColor="accent1" w:themeShade="BF"/>
     </w:rPr>
   </w:style>
-  <w:style w:type="paragraph" w:styleId="IntenseQuote">
+  <w:style w:type="paragraph" w:styleId="ab">
     <w:name w:val="Intense Quote"/>
-    <w:basedOn w:val="Normal"/>
-    <w:next w:val="Normal"/>
-    <w:link w:val="IntenseQuoteChar"/>
+    <w:basedOn w:val="a"/>
+    <w:next w:val="a"/>
+    <w:link w:val="ac"/>
     <w:uiPriority w:val="30"/>
     <w:qFormat/>
     <w:rsid w:val="00E34B4B"/>
@@ -4975,10 +7436,10 @@
       <w:color w:val="0F4761" w:themeColor="accent1" w:themeShade="BF"/>
     </w:rPr>
   </w:style>
-  <w:style w:type="character" w:customStyle="1" w:styleId="IntenseQuoteChar">
-    <w:name w:val="Intense Quote Char"/>
-    <w:basedOn w:val="DefaultParagraphFont"/>
-    <w:link w:val="IntenseQuote"/>
+  <w:style w:type="character" w:customStyle="1" w:styleId="ac">
+    <w:name w:val="ציטוט חזק תו"/>
+    <w:basedOn w:val="a0"/>
+    <w:link w:val="ab"/>
     <w:uiPriority w:val="30"/>
     <w:rsid w:val="00E34B4B"/>
     <w:rPr>
@@ -4987,9 +7448,9 @@
       <w:color w:val="0F4761" w:themeColor="accent1" w:themeShade="BF"/>
     </w:rPr>
   </w:style>
-  <w:style w:type="character" w:styleId="IntenseReference">
+  <w:style w:type="character" w:styleId="ad">
     <w:name w:val="Intense Reference"/>
-    <w:basedOn w:val="DefaultParagraphFont"/>
+    <w:basedOn w:val="a0"/>
     <w:uiPriority w:val="32"/>
     <w:qFormat/>
     <w:rsid w:val="00E34B4B"/>

</xml_diff>